<commit_message>
Add Meeting Minutes folder Add Report 2 Fix report 1
</commit_message>
<xml_diff>
--- a/Document/r1_checked.docx
+++ b/Document/r1_checked.docx
@@ -1,6 +1,6 @@
 
 <file path=word/document.xml><?xml version="1.0" encoding="utf-8"?>
-<w:document xmlns:wpc="http://schemas.microsoft.com/office/word/2010/wordprocessingCanvas" xmlns:mc="http://schemas.openxmlformats.org/markup-compatibility/2006" xmlns:o="urn:schemas-microsoft-com:office:office" xmlns:r="http://schemas.openxmlformats.org/officeDocument/2006/relationships" xmlns:m="http://schemas.openxmlformats.org/officeDocument/2006/math" xmlns:v="urn:schemas-microsoft-com:vml" xmlns:wp14="http://schemas.microsoft.com/office/word/2010/wordprocessingDrawing" xmlns:wp="http://schemas.openxmlformats.org/drawingml/2006/wordprocessingDrawing" xmlns:w10="urn:schemas-microsoft-com:office:word" xmlns:w="http://schemas.openxmlformats.org/wordprocessingml/2006/main" xmlns:w14="http://schemas.microsoft.com/office/word/2010/wordml" xmlns:w15="http://schemas.microsoft.com/office/word/2012/wordml" xmlns:wpg="http://schemas.microsoft.com/office/word/2010/wordprocessingGroup" xmlns:wpi="http://schemas.microsoft.com/office/word/2010/wordprocessingInk" xmlns:wne="http://schemas.microsoft.com/office/word/2006/wordml" xmlns:wps="http://schemas.microsoft.com/office/word/2010/wordprocessingShape" mc:Ignorable="w14 w15 wp14">
+<w:document xmlns:wpc="http://schemas.microsoft.com/office/word/2010/wordprocessingCanvas" xmlns:mc="http://schemas.openxmlformats.org/markup-compatibility/2006" xmlns:o="urn:schemas-microsoft-com:office:office" xmlns:r="http://schemas.openxmlformats.org/officeDocument/2006/relationships" xmlns:m="http://schemas.openxmlformats.org/officeDocument/2006/math" xmlns:v="urn:schemas-microsoft-com:vml" xmlns:wp14="http://schemas.microsoft.com/office/word/2010/wordprocessingDrawing" xmlns:wp="http://schemas.openxmlformats.org/drawingml/2006/wordprocessingDrawing" xmlns:w10="urn:schemas-microsoft-com:office:word" xmlns:w="http://schemas.openxmlformats.org/wordprocessingml/2006/main" xmlns:w14="http://schemas.microsoft.com/office/word/2010/wordml" xmlns:wpg="http://schemas.microsoft.com/office/word/2010/wordprocessingGroup" xmlns:wpi="http://schemas.microsoft.com/office/word/2010/wordprocessingInk" xmlns:wne="http://schemas.microsoft.com/office/word/2006/wordml" xmlns:wps="http://schemas.microsoft.com/office/word/2010/wordprocessingShape" mc:Ignorable="w14 wp14">
   <w:body>
     <w:p>
       <w:pPr>
@@ -38,7 +38,7 @@
                     <pic:cNvPicPr/>
                   </pic:nvPicPr>
                   <pic:blipFill>
-                    <a:blip r:embed="rId6">
+                    <a:blip r:embed="rId9">
                       <a:extLst>
                         <a:ext uri="{28A0092B-C50C-407E-A947-70E740481C1C}">
                           <a14:useLocalDpi xmlns:a14="http://schemas.microsoft.com/office/drawing/2010/main" val="0"/>
@@ -128,8 +128,6 @@
           <w:sz w:val="56"/>
         </w:rPr>
       </w:pPr>
-      <w:bookmarkStart w:id="0" w:name="_GoBack"/>
-      <w:bookmarkEnd w:id="0"/>
     </w:p>
     <w:p>
       <w:pPr>
@@ -174,7 +172,21 @@
           <w:rFonts w:asciiTheme="majorHAnsi" w:hAnsiTheme="majorHAnsi"/>
           <w:sz w:val="40"/>
         </w:rPr>
-        <w:t>Equipment Classroom Management</w:t>
+        <w:t>Equipment</w:t>
+      </w:r>
+      <w:r>
+        <w:rPr>
+          <w:rFonts w:asciiTheme="majorHAnsi" w:hAnsiTheme="majorHAnsi"/>
+          <w:sz w:val="40"/>
+        </w:rPr>
+        <w:t>’s</w:t>
+      </w:r>
+      <w:r>
+        <w:rPr>
+          <w:rFonts w:asciiTheme="majorHAnsi" w:hAnsiTheme="majorHAnsi"/>
+          <w:sz w:val="40"/>
+        </w:rPr>
+        <w:t xml:space="preserve"> Classroom Management</w:t>
       </w:r>
     </w:p>
     <w:p>
@@ -260,39 +272,7 @@
                 <w:rFonts w:asciiTheme="majorHAnsi" w:hAnsiTheme="majorHAnsi"/>
                 <w:sz w:val="24"/>
               </w:rPr>
-              <w:t xml:space="preserve">Tran </w:t>
-            </w:r>
-            <w:proofErr w:type="spellStart"/>
-            <w:r>
-              <w:rPr>
-                <w:rFonts w:asciiTheme="majorHAnsi" w:hAnsiTheme="majorHAnsi"/>
-                <w:sz w:val="24"/>
-              </w:rPr>
-              <w:t>Vinh</w:t>
-            </w:r>
-            <w:proofErr w:type="spellEnd"/>
-            <w:r>
-              <w:rPr>
-                <w:rFonts w:asciiTheme="majorHAnsi" w:hAnsiTheme="majorHAnsi"/>
-                <w:sz w:val="24"/>
-              </w:rPr>
-              <w:t xml:space="preserve"> </w:t>
-            </w:r>
-            <w:proofErr w:type="spellStart"/>
-            <w:r>
-              <w:rPr>
-                <w:rFonts w:asciiTheme="majorHAnsi" w:hAnsiTheme="majorHAnsi"/>
-                <w:sz w:val="24"/>
-              </w:rPr>
-              <w:t>Quang</w:t>
-            </w:r>
-            <w:proofErr w:type="spellEnd"/>
-            <w:r>
-              <w:rPr>
-                <w:rFonts w:asciiTheme="majorHAnsi" w:hAnsiTheme="majorHAnsi"/>
-                <w:sz w:val="24"/>
-              </w:rPr>
-              <w:t xml:space="preserve"> – SE61078</w:t>
+              <w:t>Tran Vinh Quang – SE61078</w:t>
             </w:r>
           </w:p>
           <w:p>
@@ -362,47 +342,13 @@
                 <w:sz w:val="24"/>
               </w:rPr>
             </w:pPr>
-            <w:proofErr w:type="spellStart"/>
             <w:r>
               <w:rPr>
                 <w:rFonts w:asciiTheme="majorHAnsi" w:hAnsiTheme="majorHAnsi"/>
                 <w:sz w:val="24"/>
               </w:rPr>
-              <w:t>Kieu</w:t>
-            </w:r>
-            <w:proofErr w:type="spellEnd"/>
-            <w:r>
-              <w:rPr>
-                <w:rFonts w:asciiTheme="majorHAnsi" w:hAnsiTheme="majorHAnsi"/>
-                <w:sz w:val="24"/>
-              </w:rPr>
-              <w:t xml:space="preserve"> </w:t>
-            </w:r>
-            <w:proofErr w:type="spellStart"/>
-            <w:r>
-              <w:rPr>
-                <w:rFonts w:asciiTheme="majorHAnsi" w:hAnsiTheme="majorHAnsi"/>
-                <w:sz w:val="24"/>
-              </w:rPr>
-              <w:t>Trong</w:t>
-            </w:r>
-            <w:proofErr w:type="spellEnd"/>
-            <w:r>
-              <w:rPr>
-                <w:rFonts w:asciiTheme="majorHAnsi" w:hAnsiTheme="majorHAnsi"/>
-                <w:sz w:val="24"/>
-              </w:rPr>
-              <w:t xml:space="preserve"> </w:t>
-            </w:r>
-            <w:proofErr w:type="spellStart"/>
-            <w:r>
-              <w:rPr>
-                <w:rFonts w:asciiTheme="majorHAnsi" w:hAnsiTheme="majorHAnsi"/>
-                <w:sz w:val="24"/>
-              </w:rPr>
-              <w:t>Khanh</w:t>
-            </w:r>
-            <w:proofErr w:type="spellEnd"/>
+              <w:t>Kieu Trong Khanh</w:t>
+            </w:r>
           </w:p>
         </w:tc>
       </w:tr>
@@ -941,7 +887,7 @@
         </w:rPr>
       </w:pPr>
     </w:p>
-    <w:bookmarkStart w:id="1" w:name="_Toc419144599" w:displacedByCustomXml="next"/>
+    <w:bookmarkStart w:id="0" w:name="_Toc419144599" w:displacedByCustomXml="next"/>
     <w:sdt>
       <w:sdtPr>
         <w:rPr>
@@ -976,7 +922,7 @@
           <w:r>
             <w:t>Contents</w:t>
           </w:r>
-          <w:bookmarkEnd w:id="1"/>
+          <w:bookmarkEnd w:id="0"/>
         </w:p>
         <w:p>
           <w:pPr>
@@ -2442,7 +2388,7 @@
           <w:sz w:val="36"/>
         </w:rPr>
       </w:pPr>
-      <w:bookmarkStart w:id="2" w:name="_Toc419143421"/>
+      <w:bookmarkStart w:id="1" w:name="_Toc419143421"/>
       <w:r>
         <w:rPr>
           <w:rFonts w:asciiTheme="majorHAnsi" w:hAnsiTheme="majorHAnsi"/>
@@ -2465,7 +2411,7 @@
           <w:sz w:val="32"/>
         </w:rPr>
       </w:pPr>
-      <w:bookmarkStart w:id="3" w:name="_Toc419144600"/>
+      <w:bookmarkStart w:id="2" w:name="_Toc419144600"/>
       <w:r>
         <w:rPr>
           <w:rFonts w:asciiTheme="majorHAnsi" w:hAnsiTheme="majorHAnsi"/>
@@ -2475,7 +2421,7 @@
         <w:lastRenderedPageBreak/>
         <w:t>List of Tables</w:t>
       </w:r>
-      <w:bookmarkEnd w:id="3"/>
+      <w:bookmarkEnd w:id="2"/>
     </w:p>
     <w:p>
       <w:pPr>
@@ -2603,7 +2549,7 @@
           <w:sz w:val="32"/>
         </w:rPr>
       </w:pPr>
-      <w:bookmarkStart w:id="4" w:name="_Toc419144601"/>
+      <w:bookmarkStart w:id="3" w:name="_Toc419144601"/>
       <w:r>
         <w:rPr>
           <w:color w:val="auto"/>
@@ -2612,7 +2558,7 @@
         <w:lastRenderedPageBreak/>
         <w:t>List of Figures</w:t>
       </w:r>
-      <w:bookmarkEnd w:id="4"/>
+      <w:bookmarkEnd w:id="3"/>
     </w:p>
     <w:p>
       <w:pPr>
@@ -2680,7 +2626,7 @@
           <w:sz w:val="32"/>
         </w:rPr>
       </w:pPr>
-      <w:bookmarkStart w:id="5" w:name="_Toc419144602"/>
+      <w:bookmarkStart w:id="4" w:name="_Toc419144602"/>
       <w:r>
         <w:rPr>
           <w:color w:val="auto"/>
@@ -2689,7 +2635,7 @@
         <w:lastRenderedPageBreak/>
         <w:t>Definitions, Acronyms and Abbreviations</w:t>
       </w:r>
-      <w:bookmarkEnd w:id="5"/>
+      <w:bookmarkEnd w:id="4"/>
     </w:p>
     <w:tbl>
       <w:tblPr>
@@ -2814,7 +2760,7 @@
           <w:sz w:val="36"/>
         </w:rPr>
       </w:pPr>
-      <w:bookmarkStart w:id="6" w:name="_Toc419144603"/>
+      <w:bookmarkStart w:id="5" w:name="_Toc419144603"/>
       <w:r>
         <w:rPr>
           <w:rFonts w:asciiTheme="majorHAnsi" w:hAnsiTheme="majorHAnsi"/>
@@ -2824,8 +2770,8 @@
         <w:lastRenderedPageBreak/>
         <w:t>Introduction</w:t>
       </w:r>
-      <w:bookmarkEnd w:id="2"/>
-      <w:bookmarkEnd w:id="6"/>
+      <w:bookmarkEnd w:id="1"/>
+      <w:bookmarkEnd w:id="5"/>
     </w:p>
     <w:p>
       <w:pPr>
@@ -2841,8 +2787,8 @@
           <w:sz w:val="32"/>
         </w:rPr>
       </w:pPr>
-      <w:bookmarkStart w:id="7" w:name="_Toc419143422"/>
-      <w:bookmarkStart w:id="8" w:name="_Toc419144604"/>
+      <w:bookmarkStart w:id="6" w:name="_Toc419143422"/>
+      <w:bookmarkStart w:id="7" w:name="_Toc419144604"/>
       <w:r>
         <w:rPr>
           <w:rFonts w:asciiTheme="majorHAnsi" w:hAnsiTheme="majorHAnsi"/>
@@ -2851,8 +2797,8 @@
         </w:rPr>
         <w:t>Project Information</w:t>
       </w:r>
+      <w:bookmarkEnd w:id="6"/>
       <w:bookmarkEnd w:id="7"/>
-      <w:bookmarkEnd w:id="8"/>
     </w:p>
     <w:p>
       <w:pPr>
@@ -3034,8 +2980,8 @@
           <w:sz w:val="32"/>
         </w:rPr>
       </w:pPr>
-      <w:bookmarkStart w:id="9" w:name="_Toc419143423"/>
-      <w:bookmarkStart w:id="10" w:name="_Toc419144605"/>
+      <w:bookmarkStart w:id="8" w:name="_Toc419143423"/>
+      <w:bookmarkStart w:id="9" w:name="_Toc419144605"/>
       <w:r>
         <w:rPr>
           <w:rFonts w:asciiTheme="majorHAnsi" w:hAnsiTheme="majorHAnsi"/>
@@ -3044,8 +2990,8 @@
         </w:rPr>
         <w:t>Introduction</w:t>
       </w:r>
+      <w:bookmarkEnd w:id="8"/>
       <w:bookmarkEnd w:id="9"/>
-      <w:bookmarkEnd w:id="10"/>
     </w:p>
     <w:p>
       <w:pPr>
@@ -3245,8 +3191,8 @@
           <w:sz w:val="32"/>
         </w:rPr>
       </w:pPr>
-      <w:bookmarkStart w:id="11" w:name="_Toc419143424"/>
-      <w:bookmarkStart w:id="12" w:name="_Toc419144606"/>
+      <w:bookmarkStart w:id="10" w:name="_Toc419143424"/>
+      <w:bookmarkStart w:id="11" w:name="_Toc419144606"/>
       <w:r>
         <w:rPr>
           <w:rFonts w:asciiTheme="majorHAnsi" w:hAnsiTheme="majorHAnsi"/>
@@ -3255,8 +3201,8 @@
         </w:rPr>
         <w:t>Current Situation</w:t>
       </w:r>
+      <w:bookmarkEnd w:id="10"/>
       <w:bookmarkEnd w:id="11"/>
-      <w:bookmarkEnd w:id="12"/>
     </w:p>
     <w:p>
       <w:pPr>
@@ -3387,8 +3333,8 @@
           <w:sz w:val="32"/>
         </w:rPr>
       </w:pPr>
-      <w:bookmarkStart w:id="13" w:name="_Toc419143425"/>
-      <w:bookmarkStart w:id="14" w:name="_Toc419144607"/>
+      <w:bookmarkStart w:id="12" w:name="_Toc419143425"/>
+      <w:bookmarkStart w:id="13" w:name="_Toc419144607"/>
       <w:r>
         <w:rPr>
           <w:rFonts w:asciiTheme="majorHAnsi" w:hAnsiTheme="majorHAnsi"/>
@@ -3397,8 +3343,8 @@
         </w:rPr>
         <w:t>Problem Definition</w:t>
       </w:r>
+      <w:bookmarkEnd w:id="12"/>
       <w:bookmarkEnd w:id="13"/>
-      <w:bookmarkEnd w:id="14"/>
     </w:p>
     <w:p>
       <w:pPr>
@@ -3519,8 +3465,8 @@
           <w:sz w:val="32"/>
         </w:rPr>
       </w:pPr>
-      <w:bookmarkStart w:id="15" w:name="_Toc419143426"/>
-      <w:bookmarkStart w:id="16" w:name="_Toc419144608"/>
+      <w:bookmarkStart w:id="14" w:name="_Toc419143426"/>
+      <w:bookmarkStart w:id="15" w:name="_Toc419144608"/>
       <w:r>
         <w:rPr>
           <w:rFonts w:asciiTheme="majorHAnsi" w:hAnsiTheme="majorHAnsi"/>
@@ -3529,8 +3475,8 @@
         </w:rPr>
         <w:t>Proposed Solution</w:t>
       </w:r>
+      <w:bookmarkEnd w:id="14"/>
       <w:bookmarkEnd w:id="15"/>
-      <w:bookmarkEnd w:id="16"/>
     </w:p>
     <w:p>
       <w:pPr>
@@ -3571,8 +3517,8 @@
           <w:sz w:val="32"/>
         </w:rPr>
       </w:pPr>
-      <w:bookmarkStart w:id="17" w:name="_Toc419143427"/>
-      <w:bookmarkStart w:id="18" w:name="_Toc419144609"/>
+      <w:bookmarkStart w:id="16" w:name="_Toc419143427"/>
+      <w:bookmarkStart w:id="17" w:name="_Toc419144609"/>
       <w:r>
         <w:rPr>
           <w:rFonts w:asciiTheme="majorHAnsi" w:hAnsiTheme="majorHAnsi"/>
@@ -3581,8 +3527,8 @@
         </w:rPr>
         <w:t>Feature Function</w:t>
       </w:r>
+      <w:bookmarkEnd w:id="16"/>
       <w:bookmarkEnd w:id="17"/>
-      <w:bookmarkEnd w:id="18"/>
     </w:p>
     <w:p>
       <w:pPr>
@@ -3745,8 +3691,8 @@
           <w:sz w:val="32"/>
         </w:rPr>
       </w:pPr>
-      <w:bookmarkStart w:id="19" w:name="_Toc419143428"/>
-      <w:bookmarkStart w:id="20" w:name="_Toc419144610"/>
+      <w:bookmarkStart w:id="18" w:name="_Toc419143428"/>
+      <w:bookmarkStart w:id="19" w:name="_Toc419144610"/>
       <w:r>
         <w:rPr>
           <w:rFonts w:asciiTheme="majorHAnsi" w:hAnsiTheme="majorHAnsi"/>
@@ -3755,8 +3701,8 @@
         </w:rPr>
         <w:t>Advantages and disadvantages</w:t>
       </w:r>
+      <w:bookmarkEnd w:id="18"/>
       <w:bookmarkEnd w:id="19"/>
-      <w:bookmarkEnd w:id="20"/>
     </w:p>
     <w:p>
       <w:pPr>
@@ -4049,6 +3995,29 @@
       <w:pPr>
         <w:pStyle w:val="ListParagraph"/>
         <w:numPr>
+          <w:ilvl w:val="4"/>
+          <w:numId w:val="10"/>
+        </w:numPr>
+        <w:ind w:left="2268"/>
+        <w:rPr>
+          <w:rFonts w:asciiTheme="majorHAnsi" w:hAnsiTheme="majorHAnsi"/>
+          <w:sz w:val="24"/>
+        </w:rPr>
+      </w:pPr>
+      <w:r>
+        <w:rPr>
+          <w:rFonts w:asciiTheme="majorHAnsi" w:hAnsiTheme="majorHAnsi"/>
+          <w:sz w:val="24"/>
+        </w:rPr>
+        <w:t>User must have internet connection to use this.</w:t>
+      </w:r>
+      <w:bookmarkStart w:id="20" w:name="_GoBack"/>
+      <w:bookmarkEnd w:id="20"/>
+    </w:p>
+    <w:p>
+      <w:pPr>
+        <w:pStyle w:val="ListParagraph"/>
+        <w:numPr>
           <w:ilvl w:val="1"/>
           <w:numId w:val="10"/>
         </w:numPr>
@@ -4349,6 +4318,7 @@
           <w:rFonts w:asciiTheme="majorHAnsi" w:hAnsiTheme="majorHAnsi"/>
           <w:sz w:val="24"/>
         </w:rPr>
+        <w:lastRenderedPageBreak/>
         <w:t>Tracking status of classroom</w:t>
       </w:r>
     </w:p>
@@ -4374,7 +4344,6 @@
           <w:b/>
           <w:sz w:val="32"/>
         </w:rPr>
-        <w:lastRenderedPageBreak/>
         <w:t>Role and Responsibility</w:t>
       </w:r>
       <w:bookmarkEnd w:id="29"/>
@@ -4567,52 +4536,14 @@
                 <w:sz w:val="24"/>
               </w:rPr>
             </w:pPr>
-            <w:proofErr w:type="spellStart"/>
             <w:r>
               <w:rPr>
                 <w:rFonts w:asciiTheme="majorHAnsi" w:hAnsiTheme="majorHAnsi"/>
                 <w:color w:val="auto"/>
                 <w:sz w:val="24"/>
               </w:rPr>
-              <w:t>Kiều</w:t>
-            </w:r>
-            <w:proofErr w:type="spellEnd"/>
-            <w:r>
-              <w:rPr>
-                <w:rFonts w:asciiTheme="majorHAnsi" w:hAnsiTheme="majorHAnsi"/>
-                <w:color w:val="auto"/>
-                <w:sz w:val="24"/>
-              </w:rPr>
-              <w:t xml:space="preserve"> </w:t>
-            </w:r>
-            <w:proofErr w:type="spellStart"/>
-            <w:r>
-              <w:rPr>
-                <w:rFonts w:asciiTheme="majorHAnsi" w:hAnsiTheme="majorHAnsi"/>
-                <w:color w:val="auto"/>
-                <w:sz w:val="24"/>
-              </w:rPr>
-              <w:t>Trọng</w:t>
-            </w:r>
-            <w:proofErr w:type="spellEnd"/>
-            <w:r>
-              <w:rPr>
-                <w:rFonts w:asciiTheme="majorHAnsi" w:hAnsiTheme="majorHAnsi"/>
-                <w:color w:val="auto"/>
-                <w:sz w:val="24"/>
-              </w:rPr>
-              <w:t xml:space="preserve"> </w:t>
-            </w:r>
-            <w:proofErr w:type="spellStart"/>
-            <w:r>
-              <w:rPr>
-                <w:rFonts w:asciiTheme="majorHAnsi" w:hAnsiTheme="majorHAnsi"/>
-                <w:color w:val="auto"/>
-                <w:sz w:val="24"/>
-              </w:rPr>
-              <w:t>Khánh</w:t>
-            </w:r>
-            <w:proofErr w:type="spellEnd"/>
+              <w:t>Kiều Trọng Khánh</w:t>
+            </w:r>
           </w:p>
         </w:tc>
         <w:tc>
@@ -4732,52 +4663,14 @@
                 <w:sz w:val="24"/>
               </w:rPr>
             </w:pPr>
-            <w:proofErr w:type="spellStart"/>
             <w:r>
               <w:rPr>
                 <w:rFonts w:asciiTheme="majorHAnsi" w:hAnsiTheme="majorHAnsi"/>
                 <w:color w:val="auto"/>
                 <w:sz w:val="24"/>
               </w:rPr>
-              <w:t>Trần</w:t>
-            </w:r>
-            <w:proofErr w:type="spellEnd"/>
-            <w:r>
-              <w:rPr>
-                <w:rFonts w:asciiTheme="majorHAnsi" w:hAnsiTheme="majorHAnsi"/>
-                <w:color w:val="auto"/>
-                <w:sz w:val="24"/>
-              </w:rPr>
-              <w:t xml:space="preserve"> </w:t>
-            </w:r>
-            <w:proofErr w:type="spellStart"/>
-            <w:r>
-              <w:rPr>
-                <w:rFonts w:asciiTheme="majorHAnsi" w:hAnsiTheme="majorHAnsi"/>
-                <w:color w:val="auto"/>
-                <w:sz w:val="24"/>
-              </w:rPr>
-              <w:t>Vĩnh</w:t>
-            </w:r>
-            <w:proofErr w:type="spellEnd"/>
-            <w:r>
-              <w:rPr>
-                <w:rFonts w:asciiTheme="majorHAnsi" w:hAnsiTheme="majorHAnsi"/>
-                <w:color w:val="auto"/>
-                <w:sz w:val="24"/>
-              </w:rPr>
-              <w:t xml:space="preserve"> </w:t>
-            </w:r>
-            <w:proofErr w:type="spellStart"/>
-            <w:r>
-              <w:rPr>
-                <w:rFonts w:asciiTheme="majorHAnsi" w:hAnsiTheme="majorHAnsi"/>
-                <w:color w:val="auto"/>
-                <w:sz w:val="24"/>
-              </w:rPr>
-              <w:t>Quang</w:t>
-            </w:r>
-            <w:proofErr w:type="spellEnd"/>
+              <w:t>Trần Vĩnh Quang</w:t>
+            </w:r>
           </w:p>
         </w:tc>
         <w:tc>
@@ -4900,52 +4793,14 @@
                 <w:sz w:val="24"/>
               </w:rPr>
             </w:pPr>
-            <w:proofErr w:type="spellStart"/>
             <w:r>
               <w:rPr>
                 <w:rFonts w:asciiTheme="majorHAnsi" w:hAnsiTheme="majorHAnsi"/>
                 <w:color w:val="auto"/>
                 <w:sz w:val="24"/>
               </w:rPr>
-              <w:t>Tăng</w:t>
-            </w:r>
-            <w:proofErr w:type="spellEnd"/>
-            <w:r>
-              <w:rPr>
-                <w:rFonts w:asciiTheme="majorHAnsi" w:hAnsiTheme="majorHAnsi"/>
-                <w:color w:val="auto"/>
-                <w:sz w:val="24"/>
-              </w:rPr>
-              <w:t xml:space="preserve"> </w:t>
-            </w:r>
-            <w:proofErr w:type="spellStart"/>
-            <w:r>
-              <w:rPr>
-                <w:rFonts w:asciiTheme="majorHAnsi" w:hAnsiTheme="majorHAnsi"/>
-                <w:color w:val="auto"/>
-                <w:sz w:val="24"/>
-              </w:rPr>
-              <w:t>Việt</w:t>
-            </w:r>
-            <w:proofErr w:type="spellEnd"/>
-            <w:r>
-              <w:rPr>
-                <w:rFonts w:asciiTheme="majorHAnsi" w:hAnsiTheme="majorHAnsi"/>
-                <w:color w:val="auto"/>
-                <w:sz w:val="24"/>
-              </w:rPr>
-              <w:t xml:space="preserve"> </w:t>
-            </w:r>
-            <w:proofErr w:type="spellStart"/>
-            <w:r>
-              <w:rPr>
-                <w:rFonts w:asciiTheme="majorHAnsi" w:hAnsiTheme="majorHAnsi"/>
-                <w:color w:val="auto"/>
-                <w:sz w:val="24"/>
-              </w:rPr>
-              <w:t>Hưng</w:t>
-            </w:r>
-            <w:proofErr w:type="spellEnd"/>
+              <w:t>Tăng Việt Hưng</w:t>
+            </w:r>
           </w:p>
         </w:tc>
         <w:tc>
@@ -5065,52 +4920,14 @@
                 <w:sz w:val="24"/>
               </w:rPr>
             </w:pPr>
-            <w:proofErr w:type="spellStart"/>
             <w:r>
               <w:rPr>
                 <w:rFonts w:asciiTheme="majorHAnsi" w:hAnsiTheme="majorHAnsi"/>
                 <w:color w:val="auto"/>
                 <w:sz w:val="24"/>
               </w:rPr>
-              <w:t>Đoàn</w:t>
-            </w:r>
-            <w:proofErr w:type="spellEnd"/>
-            <w:r>
-              <w:rPr>
-                <w:rFonts w:asciiTheme="majorHAnsi" w:hAnsiTheme="majorHAnsi"/>
-                <w:color w:val="auto"/>
-                <w:sz w:val="24"/>
-              </w:rPr>
-              <w:t xml:space="preserve"> </w:t>
-            </w:r>
-            <w:proofErr w:type="spellStart"/>
-            <w:r>
-              <w:rPr>
-                <w:rFonts w:asciiTheme="majorHAnsi" w:hAnsiTheme="majorHAnsi"/>
-                <w:color w:val="auto"/>
-                <w:sz w:val="24"/>
-              </w:rPr>
-              <w:t>Nguyễn</w:t>
-            </w:r>
-            <w:proofErr w:type="spellEnd"/>
-            <w:r>
-              <w:rPr>
-                <w:rFonts w:asciiTheme="majorHAnsi" w:hAnsiTheme="majorHAnsi"/>
-                <w:color w:val="auto"/>
-                <w:sz w:val="24"/>
-              </w:rPr>
-              <w:t xml:space="preserve"> Minh </w:t>
-            </w:r>
-            <w:proofErr w:type="spellStart"/>
-            <w:r>
-              <w:rPr>
-                <w:rFonts w:asciiTheme="majorHAnsi" w:hAnsiTheme="majorHAnsi"/>
-                <w:color w:val="auto"/>
-                <w:sz w:val="24"/>
-              </w:rPr>
-              <w:t>Chí</w:t>
-            </w:r>
-            <w:proofErr w:type="spellEnd"/>
+              <w:t>Đoàn Nguyễn Minh Chí</w:t>
+            </w:r>
           </w:p>
         </w:tc>
         <w:tc>
@@ -5302,38 +5119,21 @@
       <w:r>
         <w:t xml:space="preserve">Table </w:t>
       </w:r>
-      <w:r>
-        <w:fldChar w:fldCharType="begin"/>
-      </w:r>
-      <w:r>
-        <w:instrText xml:space="preserve"> SEQ Table \* ARABIC </w:instrText>
-      </w:r>
-      <w:r>
-        <w:fldChar w:fldCharType="separate"/>
-      </w:r>
-      <w:r>
-        <w:rPr>
-          <w:noProof/>
-        </w:rPr>
-        <w:t>1</w:t>
-      </w:r>
-      <w:r>
-        <w:rPr>
-          <w:noProof/>
-        </w:rPr>
-        <w:fldChar w:fldCharType="end"/>
-      </w:r>
-      <w:r>
-        <w:t xml:space="preserve">: Role and </w:t>
-      </w:r>
-      <w:proofErr w:type="spellStart"/>
-      <w:r>
-        <w:t>Reponsibility</w:t>
+      <w:fldSimple w:instr=" SEQ Table \* ARABIC ">
+        <w:r>
+          <w:rPr>
+            <w:noProof/>
+          </w:rPr>
+          <w:t>1</w:t>
+        </w:r>
+      </w:fldSimple>
+      <w:r>
+        <w:t>: Role and Reponsibility</w:t>
       </w:r>
       <w:bookmarkEnd w:id="31"/>
-      <w:proofErr w:type="spellEnd"/>
     </w:p>
     <w:sectPr>
+      <w:footerReference w:type="default" r:id="rId10"/>
       <w:pgSz w:w="12240" w:h="15840"/>
       <w:pgMar w:top="1418" w:right="1134" w:bottom="1418" w:left="1985" w:header="720" w:footer="720" w:gutter="0"/>
       <w:cols w:space="720"/>
@@ -5343,8 +5143,142 @@
 </w:document>
 </file>
 
+<file path=word/endnotes.xml><?xml version="1.0" encoding="utf-8"?>
+<w:endnotes xmlns:wpc="http://schemas.microsoft.com/office/word/2010/wordprocessingCanvas" xmlns:mc="http://schemas.openxmlformats.org/markup-compatibility/2006" xmlns:o="urn:schemas-microsoft-com:office:office" xmlns:r="http://schemas.openxmlformats.org/officeDocument/2006/relationships" xmlns:m="http://schemas.openxmlformats.org/officeDocument/2006/math" xmlns:v="urn:schemas-microsoft-com:vml" xmlns:wp14="http://schemas.microsoft.com/office/word/2010/wordprocessingDrawing" xmlns:wp="http://schemas.openxmlformats.org/drawingml/2006/wordprocessingDrawing" xmlns:w10="urn:schemas-microsoft-com:office:word" xmlns:w="http://schemas.openxmlformats.org/wordprocessingml/2006/main" xmlns:w14="http://schemas.microsoft.com/office/word/2010/wordml" xmlns:wpg="http://schemas.microsoft.com/office/word/2010/wordprocessingGroup" xmlns:wpi="http://schemas.microsoft.com/office/word/2010/wordprocessingInk" xmlns:wne="http://schemas.microsoft.com/office/word/2006/wordml" xmlns:wps="http://schemas.microsoft.com/office/word/2010/wordprocessingShape" mc:Ignorable="w14 wp14">
+  <w:endnote w:type="separator" w:id="-1">
+    <w:p>
+      <w:pPr>
+        <w:spacing w:after="0" w:line="240" w:lineRule="auto"/>
+      </w:pPr>
+      <w:r>
+        <w:separator/>
+      </w:r>
+    </w:p>
+  </w:endnote>
+  <w:endnote w:type="continuationSeparator" w:id="0">
+    <w:p>
+      <w:pPr>
+        <w:spacing w:after="0" w:line="240" w:lineRule="auto"/>
+      </w:pPr>
+      <w:r>
+        <w:continuationSeparator/>
+      </w:r>
+    </w:p>
+  </w:endnote>
+</w:endnotes>
+</file>
+
+<file path=word/footer1.xml><?xml version="1.0" encoding="utf-8"?>
+<w:ftr xmlns:wpc="http://schemas.microsoft.com/office/word/2010/wordprocessingCanvas" xmlns:mc="http://schemas.openxmlformats.org/markup-compatibility/2006" xmlns:o="urn:schemas-microsoft-com:office:office" xmlns:r="http://schemas.openxmlformats.org/officeDocument/2006/relationships" xmlns:m="http://schemas.openxmlformats.org/officeDocument/2006/math" xmlns:v="urn:schemas-microsoft-com:vml" xmlns:wp14="http://schemas.microsoft.com/office/word/2010/wordprocessingDrawing" xmlns:wp="http://schemas.openxmlformats.org/drawingml/2006/wordprocessingDrawing" xmlns:w10="urn:schemas-microsoft-com:office:word" xmlns:w="http://schemas.openxmlformats.org/wordprocessingml/2006/main" xmlns:w14="http://schemas.microsoft.com/office/word/2010/wordml" xmlns:wpg="http://schemas.microsoft.com/office/word/2010/wordprocessingGroup" xmlns:wpi="http://schemas.microsoft.com/office/word/2010/wordprocessingInk" xmlns:wne="http://schemas.microsoft.com/office/word/2006/wordml" xmlns:wps="http://schemas.microsoft.com/office/word/2010/wordprocessingShape" mc:Ignorable="w14 wp14">
+  <w:sdt>
+    <w:sdtPr>
+      <w:rPr>
+        <w:rFonts w:asciiTheme="majorHAnsi" w:hAnsiTheme="majorHAnsi"/>
+        <w:b/>
+      </w:rPr>
+      <w:id w:val="329956278"/>
+      <w:docPartObj>
+        <w:docPartGallery w:val="Page Numbers (Bottom of Page)"/>
+        <w:docPartUnique/>
+      </w:docPartObj>
+    </w:sdtPr>
+    <w:sdtEndPr>
+      <w:rPr>
+        <w:noProof/>
+      </w:rPr>
+    </w:sdtEndPr>
+    <w:sdtContent>
+      <w:p>
+        <w:pPr>
+          <w:pStyle w:val="Footer"/>
+          <w:jc w:val="center"/>
+          <w:rPr>
+            <w:rFonts w:asciiTheme="majorHAnsi" w:hAnsiTheme="majorHAnsi"/>
+            <w:b/>
+          </w:rPr>
+        </w:pPr>
+        <w:r>
+          <w:rPr>
+            <w:rFonts w:asciiTheme="majorHAnsi" w:hAnsiTheme="majorHAnsi"/>
+            <w:b/>
+          </w:rPr>
+          <w:t xml:space="preserve">Page </w:t>
+        </w:r>
+        <w:r>
+          <w:rPr>
+            <w:rFonts w:asciiTheme="majorHAnsi" w:hAnsiTheme="majorHAnsi"/>
+            <w:b/>
+          </w:rPr>
+          <w:fldChar w:fldCharType="begin"/>
+        </w:r>
+        <w:r>
+          <w:rPr>
+            <w:rFonts w:asciiTheme="majorHAnsi" w:hAnsiTheme="majorHAnsi"/>
+            <w:b/>
+          </w:rPr>
+          <w:instrText xml:space="preserve"> PAGE   \* MERGEFORMAT </w:instrText>
+        </w:r>
+        <w:r>
+          <w:rPr>
+            <w:rFonts w:asciiTheme="majorHAnsi" w:hAnsiTheme="majorHAnsi"/>
+            <w:b/>
+          </w:rPr>
+          <w:fldChar w:fldCharType="separate"/>
+        </w:r>
+        <w:r>
+          <w:rPr>
+            <w:rFonts w:asciiTheme="majorHAnsi" w:hAnsiTheme="majorHAnsi"/>
+            <w:b/>
+            <w:noProof/>
+          </w:rPr>
+          <w:t>9</w:t>
+        </w:r>
+        <w:r>
+          <w:rPr>
+            <w:rFonts w:asciiTheme="majorHAnsi" w:hAnsiTheme="majorHAnsi"/>
+            <w:b/>
+            <w:noProof/>
+          </w:rPr>
+          <w:fldChar w:fldCharType="end"/>
+        </w:r>
+      </w:p>
+    </w:sdtContent>
+  </w:sdt>
+  <w:p>
+    <w:pPr>
+      <w:pStyle w:val="Footer"/>
+    </w:pPr>
+  </w:p>
+</w:ftr>
+</file>
+
+<file path=word/footnotes.xml><?xml version="1.0" encoding="utf-8"?>
+<w:footnotes xmlns:wpc="http://schemas.microsoft.com/office/word/2010/wordprocessingCanvas" xmlns:mc="http://schemas.openxmlformats.org/markup-compatibility/2006" xmlns:o="urn:schemas-microsoft-com:office:office" xmlns:r="http://schemas.openxmlformats.org/officeDocument/2006/relationships" xmlns:m="http://schemas.openxmlformats.org/officeDocument/2006/math" xmlns:v="urn:schemas-microsoft-com:vml" xmlns:wp14="http://schemas.microsoft.com/office/word/2010/wordprocessingDrawing" xmlns:wp="http://schemas.openxmlformats.org/drawingml/2006/wordprocessingDrawing" xmlns:w10="urn:schemas-microsoft-com:office:word" xmlns:w="http://schemas.openxmlformats.org/wordprocessingml/2006/main" xmlns:w14="http://schemas.microsoft.com/office/word/2010/wordml" xmlns:wpg="http://schemas.microsoft.com/office/word/2010/wordprocessingGroup" xmlns:wpi="http://schemas.microsoft.com/office/word/2010/wordprocessingInk" xmlns:wne="http://schemas.microsoft.com/office/word/2006/wordml" xmlns:wps="http://schemas.microsoft.com/office/word/2010/wordprocessingShape" mc:Ignorable="w14 wp14">
+  <w:footnote w:type="separator" w:id="-1">
+    <w:p>
+      <w:pPr>
+        <w:spacing w:after="0" w:line="240" w:lineRule="auto"/>
+      </w:pPr>
+      <w:r>
+        <w:separator/>
+      </w:r>
+    </w:p>
+  </w:footnote>
+  <w:footnote w:type="continuationSeparator" w:id="0">
+    <w:p>
+      <w:pPr>
+        <w:spacing w:after="0" w:line="240" w:lineRule="auto"/>
+      </w:pPr>
+      <w:r>
+        <w:continuationSeparator/>
+      </w:r>
+    </w:p>
+  </w:footnote>
+</w:footnotes>
+</file>
+
 <file path=word/numbering.xml><?xml version="1.0" encoding="utf-8"?>
-<w:numbering xmlns:wpc="http://schemas.microsoft.com/office/word/2010/wordprocessingCanvas" xmlns:mc="http://schemas.openxmlformats.org/markup-compatibility/2006" xmlns:o="urn:schemas-microsoft-com:office:office" xmlns:r="http://schemas.openxmlformats.org/officeDocument/2006/relationships" xmlns:m="http://schemas.openxmlformats.org/officeDocument/2006/math" xmlns:v="urn:schemas-microsoft-com:vml" xmlns:wp14="http://schemas.microsoft.com/office/word/2010/wordprocessingDrawing" xmlns:wp="http://schemas.openxmlformats.org/drawingml/2006/wordprocessingDrawing" xmlns:w10="urn:schemas-microsoft-com:office:word" xmlns:w="http://schemas.openxmlformats.org/wordprocessingml/2006/main" xmlns:w14="http://schemas.microsoft.com/office/word/2010/wordml" xmlns:w15="http://schemas.microsoft.com/office/word/2012/wordml" xmlns:wpg="http://schemas.microsoft.com/office/word/2010/wordprocessingGroup" xmlns:wpi="http://schemas.microsoft.com/office/word/2010/wordprocessingInk" xmlns:wne="http://schemas.microsoft.com/office/word/2006/wordml" xmlns:wps="http://schemas.microsoft.com/office/word/2010/wordprocessingShape" mc:Ignorable="w14 w15 wp14">
+<w:numbering xmlns:wpc="http://schemas.microsoft.com/office/word/2010/wordprocessingCanvas" xmlns:mc="http://schemas.openxmlformats.org/markup-compatibility/2006" xmlns:o="urn:schemas-microsoft-com:office:office" xmlns:r="http://schemas.openxmlformats.org/officeDocument/2006/relationships" xmlns:m="http://schemas.openxmlformats.org/officeDocument/2006/math" xmlns:v="urn:schemas-microsoft-com:vml" xmlns:wp14="http://schemas.microsoft.com/office/word/2010/wordprocessingDrawing" xmlns:wp="http://schemas.openxmlformats.org/drawingml/2006/wordprocessingDrawing" xmlns:w10="urn:schemas-microsoft-com:office:word" xmlns:w="http://schemas.openxmlformats.org/wordprocessingml/2006/main" xmlns:w14="http://schemas.microsoft.com/office/word/2010/wordml" xmlns:wpg="http://schemas.microsoft.com/office/word/2010/wordprocessingGroup" xmlns:wpi="http://schemas.microsoft.com/office/word/2010/wordprocessingInk" xmlns:wne="http://schemas.microsoft.com/office/word/2006/wordml" xmlns:wps="http://schemas.microsoft.com/office/word/2010/wordprocessingShape" mc:Ignorable="w14 wp14">
   <w:abstractNum w:abstractNumId="0">
     <w:nsid w:val="01693E71"/>
     <w:multiLevelType w:val="hybridMultilevel"/>
@@ -7143,7 +7077,7 @@
 </file>
 
 <file path=word/styles.xml><?xml version="1.0" encoding="utf-8"?>
-<w:styles xmlns:mc="http://schemas.openxmlformats.org/markup-compatibility/2006" xmlns:r="http://schemas.openxmlformats.org/officeDocument/2006/relationships" xmlns:w="http://schemas.openxmlformats.org/wordprocessingml/2006/main" xmlns:w14="http://schemas.microsoft.com/office/word/2010/wordml" xmlns:w15="http://schemas.microsoft.com/office/word/2012/wordml" mc:Ignorable="w14 w15">
+<w:styles xmlns:mc="http://schemas.openxmlformats.org/markup-compatibility/2006" xmlns:r="http://schemas.openxmlformats.org/officeDocument/2006/relationships" xmlns:w="http://schemas.openxmlformats.org/wordprocessingml/2006/main" xmlns:w14="http://schemas.microsoft.com/office/word/2010/wordml" mc:Ignorable="w14">
   <w:docDefaults>
     <w:rPrDefault>
       <w:rPr>
@@ -7159,378 +7093,144 @@
       </w:pPr>
     </w:pPrDefault>
   </w:docDefaults>
-  <w:latentStyles w:defLockedState="0" w:defUIPriority="99" w:defSemiHidden="0" w:defUnhideWhenUsed="0" w:defQFormat="0" w:count="371">
-    <w:lsdException w:name="Normal" w:uiPriority="0" w:qFormat="1"/>
-    <w:lsdException w:name="heading 1" w:uiPriority="9" w:qFormat="1"/>
-    <w:lsdException w:name="heading 2" w:semiHidden="1" w:uiPriority="9" w:unhideWhenUsed="1" w:qFormat="1"/>
-    <w:lsdException w:name="heading 3" w:semiHidden="1" w:uiPriority="9" w:unhideWhenUsed="1" w:qFormat="1"/>
-    <w:lsdException w:name="heading 4" w:semiHidden="1" w:uiPriority="9" w:unhideWhenUsed="1" w:qFormat="1"/>
-    <w:lsdException w:name="heading 5" w:semiHidden="1" w:uiPriority="9" w:unhideWhenUsed="1" w:qFormat="1"/>
-    <w:lsdException w:name="heading 6" w:semiHidden="1" w:uiPriority="9" w:unhideWhenUsed="1" w:qFormat="1"/>
-    <w:lsdException w:name="heading 7" w:semiHidden="1" w:uiPriority="9" w:unhideWhenUsed="1" w:qFormat="1"/>
-    <w:lsdException w:name="heading 8" w:semiHidden="1" w:uiPriority="9" w:unhideWhenUsed="1" w:qFormat="1"/>
-    <w:lsdException w:name="heading 9" w:semiHidden="1" w:uiPriority="9" w:unhideWhenUsed="1" w:qFormat="1"/>
-    <w:lsdException w:name="index 1" w:semiHidden="1" w:unhideWhenUsed="1"/>
-    <w:lsdException w:name="index 2" w:semiHidden="1" w:unhideWhenUsed="1"/>
-    <w:lsdException w:name="index 3" w:semiHidden="1" w:unhideWhenUsed="1"/>
-    <w:lsdException w:name="index 4" w:semiHidden="1" w:unhideWhenUsed="1"/>
-    <w:lsdException w:name="index 5" w:semiHidden="1" w:unhideWhenUsed="1"/>
-    <w:lsdException w:name="index 6" w:semiHidden="1" w:unhideWhenUsed="1"/>
-    <w:lsdException w:name="index 7" w:semiHidden="1" w:unhideWhenUsed="1"/>
-    <w:lsdException w:name="index 8" w:semiHidden="1" w:unhideWhenUsed="1"/>
-    <w:lsdException w:name="index 9" w:semiHidden="1" w:unhideWhenUsed="1"/>
-    <w:lsdException w:name="toc 1" w:semiHidden="1" w:uiPriority="39" w:unhideWhenUsed="1"/>
-    <w:lsdException w:name="toc 2" w:semiHidden="1" w:uiPriority="39" w:unhideWhenUsed="1"/>
-    <w:lsdException w:name="toc 3" w:semiHidden="1" w:uiPriority="39" w:unhideWhenUsed="1"/>
-    <w:lsdException w:name="toc 4" w:semiHidden="1" w:uiPriority="39" w:unhideWhenUsed="1"/>
-    <w:lsdException w:name="toc 5" w:semiHidden="1" w:uiPriority="39" w:unhideWhenUsed="1"/>
-    <w:lsdException w:name="toc 6" w:semiHidden="1" w:uiPriority="39" w:unhideWhenUsed="1"/>
-    <w:lsdException w:name="toc 7" w:semiHidden="1" w:uiPriority="39" w:unhideWhenUsed="1"/>
-    <w:lsdException w:name="toc 8" w:semiHidden="1" w:uiPriority="39" w:unhideWhenUsed="1"/>
-    <w:lsdException w:name="toc 9" w:semiHidden="1" w:uiPriority="39" w:unhideWhenUsed="1"/>
-    <w:lsdException w:name="Normal Indent" w:semiHidden="1" w:unhideWhenUsed="1"/>
-    <w:lsdException w:name="footnote text" w:semiHidden="1" w:unhideWhenUsed="1"/>
-    <w:lsdException w:name="annotation text" w:semiHidden="1" w:unhideWhenUsed="1"/>
-    <w:lsdException w:name="header" w:semiHidden="1" w:unhideWhenUsed="1"/>
-    <w:lsdException w:name="footer" w:semiHidden="1" w:unhideWhenUsed="1"/>
-    <w:lsdException w:name="index heading" w:semiHidden="1" w:unhideWhenUsed="1"/>
-    <w:lsdException w:name="caption" w:semiHidden="1" w:uiPriority="35" w:unhideWhenUsed="1" w:qFormat="1"/>
-    <w:lsdException w:name="table of figures" w:semiHidden="1" w:unhideWhenUsed="1"/>
-    <w:lsdException w:name="envelope address" w:semiHidden="1" w:unhideWhenUsed="1"/>
-    <w:lsdException w:name="envelope return" w:semiHidden="1" w:unhideWhenUsed="1"/>
-    <w:lsdException w:name="footnote reference" w:semiHidden="1" w:unhideWhenUsed="1"/>
-    <w:lsdException w:name="annotation reference" w:semiHidden="1" w:unhideWhenUsed="1"/>
-    <w:lsdException w:name="line number" w:semiHidden="1" w:unhideWhenUsed="1"/>
-    <w:lsdException w:name="page number" w:semiHidden="1" w:unhideWhenUsed="1"/>
-    <w:lsdException w:name="endnote reference" w:semiHidden="1" w:unhideWhenUsed="1"/>
-    <w:lsdException w:name="endnote text" w:semiHidden="1" w:unhideWhenUsed="1"/>
-    <w:lsdException w:name="table of authorities" w:semiHidden="1" w:unhideWhenUsed="1"/>
-    <w:lsdException w:name="macro" w:semiHidden="1" w:unhideWhenUsed="1"/>
-    <w:lsdException w:name="toa heading" w:semiHidden="1" w:unhideWhenUsed="1"/>
-    <w:lsdException w:name="List" w:semiHidden="1" w:unhideWhenUsed="1"/>
-    <w:lsdException w:name="List Bullet" w:semiHidden="1" w:unhideWhenUsed="1"/>
-    <w:lsdException w:name="List Number" w:semiHidden="1" w:unhideWhenUsed="1"/>
-    <w:lsdException w:name="List 2" w:semiHidden="1" w:unhideWhenUsed="1"/>
-    <w:lsdException w:name="List 3" w:semiHidden="1" w:unhideWhenUsed="1"/>
-    <w:lsdException w:name="List 4" w:semiHidden="1" w:unhideWhenUsed="1"/>
-    <w:lsdException w:name="List 5" w:semiHidden="1" w:unhideWhenUsed="1"/>
-    <w:lsdException w:name="List Bullet 2" w:semiHidden="1" w:unhideWhenUsed="1"/>
-    <w:lsdException w:name="List Bullet 3" w:semiHidden="1" w:unhideWhenUsed="1"/>
-    <w:lsdException w:name="List Bullet 4" w:semiHidden="1" w:unhideWhenUsed="1"/>
-    <w:lsdException w:name="List Bullet 5" w:semiHidden="1" w:unhideWhenUsed="1"/>
-    <w:lsdException w:name="List Number 2" w:semiHidden="1" w:unhideWhenUsed="1"/>
-    <w:lsdException w:name="List Number 3" w:semiHidden="1" w:unhideWhenUsed="1"/>
-    <w:lsdException w:name="List Number 4" w:semiHidden="1" w:unhideWhenUsed="1"/>
-    <w:lsdException w:name="List Number 5" w:semiHidden="1" w:unhideWhenUsed="1"/>
-    <w:lsdException w:name="Title" w:uiPriority="10" w:qFormat="1"/>
-    <w:lsdException w:name="Closing" w:semiHidden="1" w:unhideWhenUsed="1"/>
-    <w:lsdException w:name="Signature" w:semiHidden="1" w:unhideWhenUsed="1"/>
-    <w:lsdException w:name="Default Paragraph Font" w:semiHidden="1" w:uiPriority="1" w:unhideWhenUsed="1"/>
-    <w:lsdException w:name="Body Text" w:semiHidden="1" w:unhideWhenUsed="1"/>
-    <w:lsdException w:name="Body Text Indent" w:semiHidden="1" w:unhideWhenUsed="1"/>
-    <w:lsdException w:name="List Continue" w:semiHidden="1" w:unhideWhenUsed="1"/>
-    <w:lsdException w:name="List Continue 2" w:semiHidden="1" w:unhideWhenUsed="1"/>
-    <w:lsdException w:name="List Continue 3" w:semiHidden="1" w:unhideWhenUsed="1"/>
-    <w:lsdException w:name="List Continue 4" w:semiHidden="1" w:unhideWhenUsed="1"/>
-    <w:lsdException w:name="List Continue 5" w:semiHidden="1" w:unhideWhenUsed="1"/>
-    <w:lsdException w:name="Message Header" w:semiHidden="1" w:unhideWhenUsed="1"/>
-    <w:lsdException w:name="Subtitle" w:uiPriority="11" w:qFormat="1"/>
-    <w:lsdException w:name="Salutation" w:semiHidden="1" w:unhideWhenUsed="1"/>
-    <w:lsdException w:name="Date" w:semiHidden="1" w:unhideWhenUsed="1"/>
-    <w:lsdException w:name="Body Text First Indent" w:semiHidden="1" w:unhideWhenUsed="1"/>
-    <w:lsdException w:name="Body Text First Indent 2" w:semiHidden="1" w:unhideWhenUsed="1"/>
-    <w:lsdException w:name="Note Heading" w:semiHidden="1" w:unhideWhenUsed="1"/>
-    <w:lsdException w:name="Body Text 2" w:semiHidden="1" w:unhideWhenUsed="1"/>
-    <w:lsdException w:name="Body Text 3" w:semiHidden="1" w:unhideWhenUsed="1"/>
-    <w:lsdException w:name="Body Text Indent 2" w:semiHidden="1" w:unhideWhenUsed="1"/>
-    <w:lsdException w:name="Body Text Indent 3" w:semiHidden="1" w:unhideWhenUsed="1"/>
-    <w:lsdException w:name="Block Text" w:semiHidden="1" w:unhideWhenUsed="1"/>
-    <w:lsdException w:name="Hyperlink" w:semiHidden="1" w:unhideWhenUsed="1"/>
-    <w:lsdException w:name="FollowedHyperlink" w:semiHidden="1" w:unhideWhenUsed="1"/>
-    <w:lsdException w:name="Strong" w:uiPriority="22" w:qFormat="1"/>
-    <w:lsdException w:name="Emphasis" w:uiPriority="20" w:qFormat="1"/>
-    <w:lsdException w:name="Document Map" w:semiHidden="1" w:unhideWhenUsed="1"/>
-    <w:lsdException w:name="Plain Text" w:semiHidden="1" w:unhideWhenUsed="1"/>
-    <w:lsdException w:name="E-mail Signature" w:semiHidden="1" w:unhideWhenUsed="1"/>
-    <w:lsdException w:name="HTML Top of Form" w:semiHidden="1" w:unhideWhenUsed="1"/>
-    <w:lsdException w:name="HTML Bottom of Form" w:semiHidden="1" w:unhideWhenUsed="1"/>
-    <w:lsdException w:name="Normal (Web)" w:semiHidden="1" w:unhideWhenUsed="1"/>
-    <w:lsdException w:name="HTML Acronym" w:semiHidden="1" w:unhideWhenUsed="1"/>
-    <w:lsdException w:name="HTML Address" w:semiHidden="1" w:unhideWhenUsed="1"/>
-    <w:lsdException w:name="HTML Cite" w:semiHidden="1" w:unhideWhenUsed="1"/>
-    <w:lsdException w:name="HTML Code" w:semiHidden="1" w:unhideWhenUsed="1"/>
-    <w:lsdException w:name="HTML Definition" w:semiHidden="1" w:unhideWhenUsed="1"/>
-    <w:lsdException w:name="HTML Keyboard" w:semiHidden="1" w:unhideWhenUsed="1"/>
-    <w:lsdException w:name="HTML Preformatted" w:semiHidden="1" w:unhideWhenUsed="1"/>
-    <w:lsdException w:name="HTML Sample" w:semiHidden="1" w:unhideWhenUsed="1"/>
-    <w:lsdException w:name="HTML Typewriter" w:semiHidden="1" w:unhideWhenUsed="1"/>
-    <w:lsdException w:name="HTML Variable" w:semiHidden="1" w:unhideWhenUsed="1"/>
-    <w:lsdException w:name="Normal Table" w:semiHidden="1" w:unhideWhenUsed="1"/>
-    <w:lsdException w:name="annotation subject" w:semiHidden="1" w:unhideWhenUsed="1"/>
-    <w:lsdException w:name="No List" w:semiHidden="1" w:unhideWhenUsed="1"/>
-    <w:lsdException w:name="Outline List 1" w:semiHidden="1" w:unhideWhenUsed="1"/>
-    <w:lsdException w:name="Outline List 2" w:semiHidden="1" w:unhideWhenUsed="1"/>
-    <w:lsdException w:name="Outline List 3" w:semiHidden="1" w:unhideWhenUsed="1"/>
-    <w:lsdException w:name="Table Simple 1" w:semiHidden="1" w:unhideWhenUsed="1"/>
-    <w:lsdException w:name="Table Simple 2" w:semiHidden="1" w:unhideWhenUsed="1"/>
-    <w:lsdException w:name="Table Simple 3" w:semiHidden="1" w:unhideWhenUsed="1"/>
-    <w:lsdException w:name="Table Classic 1" w:semiHidden="1" w:unhideWhenUsed="1"/>
-    <w:lsdException w:name="Table Classic 2" w:semiHidden="1" w:unhideWhenUsed="1"/>
-    <w:lsdException w:name="Table Classic 3" w:semiHidden="1" w:unhideWhenUsed="1"/>
-    <w:lsdException w:name="Table Classic 4" w:semiHidden="1" w:unhideWhenUsed="1"/>
-    <w:lsdException w:name="Table Colorful 1" w:semiHidden="1" w:unhideWhenUsed="1"/>
-    <w:lsdException w:name="Table Colorful 2" w:semiHidden="1" w:unhideWhenUsed="1"/>
-    <w:lsdException w:name="Table Colorful 3" w:semiHidden="1" w:unhideWhenUsed="1"/>
-    <w:lsdException w:name="Table Columns 1" w:semiHidden="1" w:unhideWhenUsed="1"/>
-    <w:lsdException w:name="Table Columns 2" w:semiHidden="1" w:unhideWhenUsed="1"/>
-    <w:lsdException w:name="Table Columns 3" w:semiHidden="1" w:unhideWhenUsed="1"/>
-    <w:lsdException w:name="Table Columns 4" w:semiHidden="1" w:unhideWhenUsed="1"/>
-    <w:lsdException w:name="Table Columns 5" w:semiHidden="1" w:unhideWhenUsed="1"/>
-    <w:lsdException w:name="Table Grid 1" w:semiHidden="1" w:unhideWhenUsed="1"/>
-    <w:lsdException w:name="Table Grid 2" w:semiHidden="1" w:unhideWhenUsed="1"/>
-    <w:lsdException w:name="Table Grid 3" w:semiHidden="1" w:unhideWhenUsed="1"/>
-    <w:lsdException w:name="Table Grid 4" w:semiHidden="1" w:unhideWhenUsed="1"/>
-    <w:lsdException w:name="Table Grid 5" w:semiHidden="1" w:unhideWhenUsed="1"/>
-    <w:lsdException w:name="Table Grid 6" w:semiHidden="1" w:unhideWhenUsed="1"/>
-    <w:lsdException w:name="Table Grid 7" w:semiHidden="1" w:unhideWhenUsed="1"/>
-    <w:lsdException w:name="Table Grid 8" w:semiHidden="1" w:unhideWhenUsed="1"/>
-    <w:lsdException w:name="Table List 1" w:semiHidden="1" w:unhideWhenUsed="1"/>
-    <w:lsdException w:name="Table List 2" w:semiHidden="1" w:unhideWhenUsed="1"/>
-    <w:lsdException w:name="Table List 3" w:semiHidden="1" w:unhideWhenUsed="1"/>
-    <w:lsdException w:name="Table List 4" w:semiHidden="1" w:unhideWhenUsed="1"/>
-    <w:lsdException w:name="Table List 5" w:semiHidden="1" w:unhideWhenUsed="1"/>
-    <w:lsdException w:name="Table List 6" w:semiHidden="1" w:unhideWhenUsed="1"/>
-    <w:lsdException w:name="Table List 7" w:semiHidden="1" w:unhideWhenUsed="1"/>
-    <w:lsdException w:name="Table List 8" w:semiHidden="1" w:unhideWhenUsed="1"/>
-    <w:lsdException w:name="Table 3D effects 1" w:semiHidden="1" w:unhideWhenUsed="1"/>
-    <w:lsdException w:name="Table 3D effects 2" w:semiHidden="1" w:unhideWhenUsed="1"/>
-    <w:lsdException w:name="Table 3D effects 3" w:semiHidden="1" w:unhideWhenUsed="1"/>
-    <w:lsdException w:name="Table Contemporary" w:semiHidden="1" w:unhideWhenUsed="1"/>
-    <w:lsdException w:name="Table Elegant" w:semiHidden="1" w:unhideWhenUsed="1"/>
-    <w:lsdException w:name="Table Professional" w:semiHidden="1" w:unhideWhenUsed="1"/>
-    <w:lsdException w:name="Table Subtle 1" w:semiHidden="1" w:unhideWhenUsed="1"/>
-    <w:lsdException w:name="Table Subtle 2" w:semiHidden="1" w:unhideWhenUsed="1"/>
-    <w:lsdException w:name="Table Web 1" w:semiHidden="1" w:unhideWhenUsed="1"/>
-    <w:lsdException w:name="Table Web 2" w:semiHidden="1" w:unhideWhenUsed="1"/>
-    <w:lsdException w:name="Table Web 3" w:semiHidden="1" w:unhideWhenUsed="1"/>
-    <w:lsdException w:name="Balloon Text" w:semiHidden="1" w:unhideWhenUsed="1"/>
-    <w:lsdException w:name="Table Grid" w:uiPriority="59"/>
-    <w:lsdException w:name="Table Theme" w:semiHidden="1" w:unhideWhenUsed="1"/>
-    <w:lsdException w:name="Placeholder Text" w:semiHidden="1"/>
-    <w:lsdException w:name="No Spacing" w:uiPriority="1" w:qFormat="1"/>
-    <w:lsdException w:name="Light Shading" w:uiPriority="60"/>
-    <w:lsdException w:name="Light List" w:uiPriority="61"/>
-    <w:lsdException w:name="Light Grid" w:uiPriority="62"/>
-    <w:lsdException w:name="Medium Shading 1" w:uiPriority="63"/>
-    <w:lsdException w:name="Medium Shading 2" w:uiPriority="64"/>
-    <w:lsdException w:name="Medium List 1" w:uiPriority="65"/>
-    <w:lsdException w:name="Medium List 2" w:uiPriority="66"/>
-    <w:lsdException w:name="Medium Grid 1" w:uiPriority="67"/>
-    <w:lsdException w:name="Medium Grid 2" w:uiPriority="68"/>
-    <w:lsdException w:name="Medium Grid 3" w:uiPriority="69"/>
-    <w:lsdException w:name="Dark List" w:uiPriority="70"/>
-    <w:lsdException w:name="Colorful Shading" w:uiPriority="71"/>
-    <w:lsdException w:name="Colorful List" w:uiPriority="72"/>
-    <w:lsdException w:name="Colorful Grid" w:uiPriority="73"/>
-    <w:lsdException w:name="Light Shading Accent 1" w:uiPriority="60"/>
-    <w:lsdException w:name="Light List Accent 1" w:uiPriority="61"/>
-    <w:lsdException w:name="Light Grid Accent 1" w:uiPriority="62"/>
-    <w:lsdException w:name="Medium Shading 1 Accent 1" w:uiPriority="63"/>
-    <w:lsdException w:name="Medium Shading 2 Accent 1" w:uiPriority="64"/>
-    <w:lsdException w:name="Medium List 1 Accent 1" w:uiPriority="65"/>
-    <w:lsdException w:name="Revision" w:semiHidden="1"/>
-    <w:lsdException w:name="List Paragraph" w:uiPriority="34" w:qFormat="1"/>
-    <w:lsdException w:name="Quote" w:uiPriority="29" w:qFormat="1"/>
-    <w:lsdException w:name="Intense Quote" w:uiPriority="30" w:qFormat="1"/>
-    <w:lsdException w:name="Medium List 2 Accent 1" w:uiPriority="66"/>
-    <w:lsdException w:name="Medium Grid 1 Accent 1" w:uiPriority="67"/>
-    <w:lsdException w:name="Medium Grid 2 Accent 1" w:uiPriority="68"/>
-    <w:lsdException w:name="Medium Grid 3 Accent 1" w:uiPriority="69"/>
-    <w:lsdException w:name="Dark List Accent 1" w:uiPriority="70"/>
-    <w:lsdException w:name="Colorful Shading Accent 1" w:uiPriority="71"/>
-    <w:lsdException w:name="Colorful List Accent 1" w:uiPriority="72"/>
-    <w:lsdException w:name="Colorful Grid Accent 1" w:uiPriority="73"/>
-    <w:lsdException w:name="Light Shading Accent 2" w:uiPriority="60"/>
-    <w:lsdException w:name="Light List Accent 2" w:uiPriority="61"/>
-    <w:lsdException w:name="Light Grid Accent 2" w:uiPriority="62"/>
-    <w:lsdException w:name="Medium Shading 1 Accent 2" w:uiPriority="63"/>
-    <w:lsdException w:name="Medium Shading 2 Accent 2" w:uiPriority="64"/>
-    <w:lsdException w:name="Medium List 1 Accent 2" w:uiPriority="65"/>
-    <w:lsdException w:name="Medium List 2 Accent 2" w:uiPriority="66"/>
-    <w:lsdException w:name="Medium Grid 1 Accent 2" w:uiPriority="67"/>
-    <w:lsdException w:name="Medium Grid 2 Accent 2" w:uiPriority="68"/>
-    <w:lsdException w:name="Medium Grid 3 Accent 2" w:uiPriority="69"/>
-    <w:lsdException w:name="Dark List Accent 2" w:uiPriority="70"/>
-    <w:lsdException w:name="Colorful Shading Accent 2" w:uiPriority="71"/>
-    <w:lsdException w:name="Colorful List Accent 2" w:uiPriority="72"/>
-    <w:lsdException w:name="Colorful Grid Accent 2" w:uiPriority="73"/>
-    <w:lsdException w:name="Light Shading Accent 3" w:uiPriority="60"/>
-    <w:lsdException w:name="Light List Accent 3" w:uiPriority="61"/>
-    <w:lsdException w:name="Light Grid Accent 3" w:uiPriority="62"/>
-    <w:lsdException w:name="Medium Shading 1 Accent 3" w:uiPriority="63"/>
-    <w:lsdException w:name="Medium Shading 2 Accent 3" w:uiPriority="64"/>
-    <w:lsdException w:name="Medium List 1 Accent 3" w:uiPriority="65"/>
-    <w:lsdException w:name="Medium List 2 Accent 3" w:uiPriority="66"/>
-    <w:lsdException w:name="Medium Grid 1 Accent 3" w:uiPriority="67"/>
-    <w:lsdException w:name="Medium Grid 2 Accent 3" w:uiPriority="68"/>
-    <w:lsdException w:name="Medium Grid 3 Accent 3" w:uiPriority="69"/>
-    <w:lsdException w:name="Dark List Accent 3" w:uiPriority="70"/>
-    <w:lsdException w:name="Colorful Shading Accent 3" w:uiPriority="71"/>
-    <w:lsdException w:name="Colorful List Accent 3" w:uiPriority="72"/>
-    <w:lsdException w:name="Colorful Grid Accent 3" w:uiPriority="73"/>
-    <w:lsdException w:name="Light Shading Accent 4" w:uiPriority="60"/>
-    <w:lsdException w:name="Light List Accent 4" w:uiPriority="61"/>
-    <w:lsdException w:name="Light Grid Accent 4" w:uiPriority="62"/>
-    <w:lsdException w:name="Medium Shading 1 Accent 4" w:uiPriority="63"/>
-    <w:lsdException w:name="Medium Shading 2 Accent 4" w:uiPriority="64"/>
-    <w:lsdException w:name="Medium List 1 Accent 4" w:uiPriority="65"/>
-    <w:lsdException w:name="Medium List 2 Accent 4" w:uiPriority="66"/>
-    <w:lsdException w:name="Medium Grid 1 Accent 4" w:uiPriority="67"/>
-    <w:lsdException w:name="Medium Grid 2 Accent 4" w:uiPriority="68"/>
-    <w:lsdException w:name="Medium Grid 3 Accent 4" w:uiPriority="69"/>
-    <w:lsdException w:name="Dark List Accent 4" w:uiPriority="70"/>
-    <w:lsdException w:name="Colorful Shading Accent 4" w:uiPriority="71"/>
-    <w:lsdException w:name="Colorful List Accent 4" w:uiPriority="72"/>
-    <w:lsdException w:name="Colorful Grid Accent 4" w:uiPriority="73"/>
-    <w:lsdException w:name="Light Shading Accent 5" w:uiPriority="60"/>
-    <w:lsdException w:name="Light List Accent 5" w:uiPriority="61"/>
-    <w:lsdException w:name="Light Grid Accent 5" w:uiPriority="62"/>
-    <w:lsdException w:name="Medium Shading 1 Accent 5" w:uiPriority="63"/>
-    <w:lsdException w:name="Medium Shading 2 Accent 5" w:uiPriority="64"/>
-    <w:lsdException w:name="Medium List 1 Accent 5" w:uiPriority="65"/>
-    <w:lsdException w:name="Medium List 2 Accent 5" w:uiPriority="66"/>
-    <w:lsdException w:name="Medium Grid 1 Accent 5" w:uiPriority="67"/>
-    <w:lsdException w:name="Medium Grid 2 Accent 5" w:uiPriority="68"/>
-    <w:lsdException w:name="Medium Grid 3 Accent 5" w:uiPriority="69"/>
-    <w:lsdException w:name="Dark List Accent 5" w:uiPriority="70"/>
-    <w:lsdException w:name="Colorful Shading Accent 5" w:uiPriority="71"/>
-    <w:lsdException w:name="Colorful List Accent 5" w:uiPriority="72"/>
-    <w:lsdException w:name="Colorful Grid Accent 5" w:uiPriority="73"/>
-    <w:lsdException w:name="Light Shading Accent 6" w:uiPriority="60"/>
-    <w:lsdException w:name="Light List Accent 6" w:uiPriority="61"/>
-    <w:lsdException w:name="Light Grid Accent 6" w:uiPriority="62"/>
-    <w:lsdException w:name="Medium Shading 1 Accent 6" w:uiPriority="63"/>
-    <w:lsdException w:name="Medium Shading 2 Accent 6" w:uiPriority="64"/>
-    <w:lsdException w:name="Medium List 1 Accent 6" w:uiPriority="65"/>
-    <w:lsdException w:name="Medium List 2 Accent 6" w:uiPriority="66"/>
-    <w:lsdException w:name="Medium Grid 1 Accent 6" w:uiPriority="67"/>
-    <w:lsdException w:name="Medium Grid 2 Accent 6" w:uiPriority="68"/>
-    <w:lsdException w:name="Medium Grid 3 Accent 6" w:uiPriority="69"/>
-    <w:lsdException w:name="Dark List Accent 6" w:uiPriority="70"/>
-    <w:lsdException w:name="Colorful Shading Accent 6" w:uiPriority="71"/>
-    <w:lsdException w:name="Colorful List Accent 6" w:uiPriority="72"/>
-    <w:lsdException w:name="Colorful Grid Accent 6" w:uiPriority="73"/>
-    <w:lsdException w:name="Subtle Emphasis" w:uiPriority="19" w:qFormat="1"/>
-    <w:lsdException w:name="Intense Emphasis" w:uiPriority="21" w:qFormat="1"/>
-    <w:lsdException w:name="Subtle Reference" w:uiPriority="31" w:qFormat="1"/>
-    <w:lsdException w:name="Intense Reference" w:uiPriority="32" w:qFormat="1"/>
-    <w:lsdException w:name="Book Title" w:uiPriority="33" w:qFormat="1"/>
-    <w:lsdException w:name="Bibliography" w:semiHidden="1" w:uiPriority="37" w:unhideWhenUsed="1"/>
-    <w:lsdException w:name="TOC Heading" w:semiHidden="1" w:uiPriority="39" w:unhideWhenUsed="1" w:qFormat="1"/>
-    <w:lsdException w:name="Plain Table 1" w:uiPriority="41"/>
-    <w:lsdException w:name="Plain Table 2" w:uiPriority="42"/>
-    <w:lsdException w:name="Plain Table 3" w:uiPriority="43"/>
-    <w:lsdException w:name="Plain Table 4" w:uiPriority="44"/>
-    <w:lsdException w:name="Plain Table 5" w:uiPriority="45"/>
-    <w:lsdException w:name="Grid Table Light" w:uiPriority="40"/>
-    <w:lsdException w:name="Grid Table 1 Light" w:uiPriority="46"/>
-    <w:lsdException w:name="Grid Table 2" w:uiPriority="47"/>
-    <w:lsdException w:name="Grid Table 3" w:uiPriority="48"/>
-    <w:lsdException w:name="Grid Table 4" w:uiPriority="49"/>
-    <w:lsdException w:name="Grid Table 5 Dark" w:uiPriority="50"/>
-    <w:lsdException w:name="Grid Table 6 Colorful" w:uiPriority="51"/>
-    <w:lsdException w:name="Grid Table 7 Colorful" w:uiPriority="52"/>
-    <w:lsdException w:name="Grid Table 1 Light Accent 1" w:uiPriority="46"/>
-    <w:lsdException w:name="Grid Table 2 Accent 1" w:uiPriority="47"/>
-    <w:lsdException w:name="Grid Table 3 Accent 1" w:uiPriority="48"/>
-    <w:lsdException w:name="Grid Table 4 Accent 1" w:uiPriority="49"/>
-    <w:lsdException w:name="Grid Table 5 Dark Accent 1" w:uiPriority="50"/>
-    <w:lsdException w:name="Grid Table 6 Colorful Accent 1" w:uiPriority="51"/>
-    <w:lsdException w:name="Grid Table 7 Colorful Accent 1" w:uiPriority="52"/>
-    <w:lsdException w:name="Grid Table 1 Light Accent 2" w:uiPriority="46"/>
-    <w:lsdException w:name="Grid Table 2 Accent 2" w:uiPriority="47"/>
-    <w:lsdException w:name="Grid Table 3 Accent 2" w:uiPriority="48"/>
-    <w:lsdException w:name="Grid Table 4 Accent 2" w:uiPriority="49"/>
-    <w:lsdException w:name="Grid Table 5 Dark Accent 2" w:uiPriority="50"/>
-    <w:lsdException w:name="Grid Table 6 Colorful Accent 2" w:uiPriority="51"/>
-    <w:lsdException w:name="Grid Table 7 Colorful Accent 2" w:uiPriority="52"/>
-    <w:lsdException w:name="Grid Table 1 Light Accent 3" w:uiPriority="46"/>
-    <w:lsdException w:name="Grid Table 2 Accent 3" w:uiPriority="47"/>
-    <w:lsdException w:name="Grid Table 3 Accent 3" w:uiPriority="48"/>
-    <w:lsdException w:name="Grid Table 4 Accent 3" w:uiPriority="49"/>
-    <w:lsdException w:name="Grid Table 5 Dark Accent 3" w:uiPriority="50"/>
-    <w:lsdException w:name="Grid Table 6 Colorful Accent 3" w:uiPriority="51"/>
-    <w:lsdException w:name="Grid Table 7 Colorful Accent 3" w:uiPriority="52"/>
-    <w:lsdException w:name="Grid Table 1 Light Accent 4" w:uiPriority="46"/>
-    <w:lsdException w:name="Grid Table 2 Accent 4" w:uiPriority="47"/>
-    <w:lsdException w:name="Grid Table 3 Accent 4" w:uiPriority="48"/>
-    <w:lsdException w:name="Grid Table 4 Accent 4" w:uiPriority="49"/>
-    <w:lsdException w:name="Grid Table 5 Dark Accent 4" w:uiPriority="50"/>
-    <w:lsdException w:name="Grid Table 6 Colorful Accent 4" w:uiPriority="51"/>
-    <w:lsdException w:name="Grid Table 7 Colorful Accent 4" w:uiPriority="52"/>
-    <w:lsdException w:name="Grid Table 1 Light Accent 5" w:uiPriority="46"/>
-    <w:lsdException w:name="Grid Table 2 Accent 5" w:uiPriority="47"/>
-    <w:lsdException w:name="Grid Table 3 Accent 5" w:uiPriority="48"/>
-    <w:lsdException w:name="Grid Table 4 Accent 5" w:uiPriority="49"/>
-    <w:lsdException w:name="Grid Table 5 Dark Accent 5" w:uiPriority="50"/>
-    <w:lsdException w:name="Grid Table 6 Colorful Accent 5" w:uiPriority="51"/>
-    <w:lsdException w:name="Grid Table 7 Colorful Accent 5" w:uiPriority="52"/>
-    <w:lsdException w:name="Grid Table 1 Light Accent 6" w:uiPriority="46"/>
-    <w:lsdException w:name="Grid Table 2 Accent 6" w:uiPriority="47"/>
-    <w:lsdException w:name="Grid Table 3 Accent 6" w:uiPriority="48"/>
-    <w:lsdException w:name="Grid Table 4 Accent 6" w:uiPriority="49"/>
-    <w:lsdException w:name="Grid Table 5 Dark Accent 6" w:uiPriority="50"/>
-    <w:lsdException w:name="Grid Table 6 Colorful Accent 6" w:uiPriority="51"/>
-    <w:lsdException w:name="Grid Table 7 Colorful Accent 6" w:uiPriority="52"/>
-    <w:lsdException w:name="List Table 1 Light" w:uiPriority="46"/>
-    <w:lsdException w:name="List Table 2" w:uiPriority="47"/>
-    <w:lsdException w:name="List Table 3" w:uiPriority="48"/>
-    <w:lsdException w:name="List Table 4" w:uiPriority="49"/>
-    <w:lsdException w:name="List Table 5 Dark" w:uiPriority="50"/>
-    <w:lsdException w:name="List Table 6 Colorful" w:uiPriority="51"/>
-    <w:lsdException w:name="List Table 7 Colorful" w:uiPriority="52"/>
-    <w:lsdException w:name="List Table 1 Light Accent 1" w:uiPriority="46"/>
-    <w:lsdException w:name="List Table 2 Accent 1" w:uiPriority="47"/>
-    <w:lsdException w:name="List Table 3 Accent 1" w:uiPriority="48"/>
-    <w:lsdException w:name="List Table 4 Accent 1" w:uiPriority="49"/>
-    <w:lsdException w:name="List Table 5 Dark Accent 1" w:uiPriority="50"/>
-    <w:lsdException w:name="List Table 6 Colorful Accent 1" w:uiPriority="51"/>
-    <w:lsdException w:name="List Table 7 Colorful Accent 1" w:uiPriority="52"/>
-    <w:lsdException w:name="List Table 1 Light Accent 2" w:uiPriority="46"/>
-    <w:lsdException w:name="List Table 2 Accent 2" w:uiPriority="47"/>
-    <w:lsdException w:name="List Table 3 Accent 2" w:uiPriority="48"/>
-    <w:lsdException w:name="List Table 4 Accent 2" w:uiPriority="49"/>
-    <w:lsdException w:name="List Table 5 Dark Accent 2" w:uiPriority="50"/>
-    <w:lsdException w:name="List Table 6 Colorful Accent 2" w:uiPriority="51"/>
-    <w:lsdException w:name="List Table 7 Colorful Accent 2" w:uiPriority="52"/>
-    <w:lsdException w:name="List Table 1 Light Accent 3" w:uiPriority="46"/>
-    <w:lsdException w:name="List Table 2 Accent 3" w:uiPriority="47"/>
-    <w:lsdException w:name="List Table 3 Accent 3" w:uiPriority="48"/>
-    <w:lsdException w:name="List Table 4 Accent 3" w:uiPriority="49"/>
-    <w:lsdException w:name="List Table 5 Dark Accent 3" w:uiPriority="50"/>
-    <w:lsdException w:name="List Table 6 Colorful Accent 3" w:uiPriority="51"/>
-    <w:lsdException w:name="List Table 7 Colorful Accent 3" w:uiPriority="52"/>
-    <w:lsdException w:name="List Table 1 Light Accent 4" w:uiPriority="46"/>
-    <w:lsdException w:name="List Table 2 Accent 4" w:uiPriority="47"/>
-    <w:lsdException w:name="List Table 3 Accent 4" w:uiPriority="48"/>
-    <w:lsdException w:name="List Table 4 Accent 4" w:uiPriority="49"/>
-    <w:lsdException w:name="List Table 5 Dark Accent 4" w:uiPriority="50"/>
-    <w:lsdException w:name="List Table 6 Colorful Accent 4" w:uiPriority="51"/>
-    <w:lsdException w:name="List Table 7 Colorful Accent 4" w:uiPriority="52"/>
-    <w:lsdException w:name="List Table 1 Light Accent 5" w:uiPriority="46"/>
-    <w:lsdException w:name="List Table 2 Accent 5" w:uiPriority="47"/>
-    <w:lsdException w:name="List Table 3 Accent 5" w:uiPriority="48"/>
-    <w:lsdException w:name="List Table 4 Accent 5" w:uiPriority="49"/>
-    <w:lsdException w:name="List Table 5 Dark Accent 5" w:uiPriority="50"/>
-    <w:lsdException w:name="List Table 6 Colorful Accent 5" w:uiPriority="51"/>
-    <w:lsdException w:name="List Table 7 Colorful Accent 5" w:uiPriority="52"/>
-    <w:lsdException w:name="List Table 1 Light Accent 6" w:uiPriority="46"/>
-    <w:lsdException w:name="List Table 2 Accent 6" w:uiPriority="47"/>
-    <w:lsdException w:name="List Table 3 Accent 6" w:uiPriority="48"/>
-    <w:lsdException w:name="List Table 4 Accent 6" w:uiPriority="49"/>
-    <w:lsdException w:name="List Table 5 Dark Accent 6" w:uiPriority="50"/>
-    <w:lsdException w:name="List Table 6 Colorful Accent 6" w:uiPriority="51"/>
-    <w:lsdException w:name="List Table 7 Colorful Accent 6" w:uiPriority="52"/>
+  <w:latentStyles w:defLockedState="0" w:defUIPriority="99" w:defSemiHidden="1" w:defUnhideWhenUsed="1" w:defQFormat="0" w:count="267">
+    <w:lsdException w:name="Normal" w:semiHidden="0" w:uiPriority="0" w:unhideWhenUsed="0" w:qFormat="1"/>
+    <w:lsdException w:name="heading 1" w:semiHidden="0" w:uiPriority="9" w:unhideWhenUsed="0" w:qFormat="1"/>
+    <w:lsdException w:name="heading 2" w:uiPriority="9" w:qFormat="1"/>
+    <w:lsdException w:name="heading 3" w:uiPriority="9" w:qFormat="1"/>
+    <w:lsdException w:name="heading 4" w:uiPriority="9" w:qFormat="1"/>
+    <w:lsdException w:name="heading 5" w:uiPriority="9" w:qFormat="1"/>
+    <w:lsdException w:name="heading 6" w:uiPriority="9" w:qFormat="1"/>
+    <w:lsdException w:name="heading 7" w:uiPriority="9" w:qFormat="1"/>
+    <w:lsdException w:name="heading 8" w:uiPriority="9" w:qFormat="1"/>
+    <w:lsdException w:name="heading 9" w:uiPriority="9" w:qFormat="1"/>
+    <w:lsdException w:name="toc 1" w:uiPriority="39"/>
+    <w:lsdException w:name="toc 2" w:uiPriority="39"/>
+    <w:lsdException w:name="toc 3" w:uiPriority="39"/>
+    <w:lsdException w:name="toc 4" w:uiPriority="39"/>
+    <w:lsdException w:name="toc 5" w:uiPriority="39"/>
+    <w:lsdException w:name="toc 6" w:uiPriority="39"/>
+    <w:lsdException w:name="toc 7" w:uiPriority="39"/>
+    <w:lsdException w:name="toc 8" w:uiPriority="39"/>
+    <w:lsdException w:name="toc 9" w:uiPriority="39"/>
+    <w:lsdException w:name="caption" w:uiPriority="35" w:qFormat="1"/>
+    <w:lsdException w:name="Title" w:semiHidden="0" w:uiPriority="10" w:unhideWhenUsed="0" w:qFormat="1"/>
+    <w:lsdException w:name="Default Paragraph Font" w:uiPriority="1"/>
+    <w:lsdException w:name="Subtitle" w:semiHidden="0" w:uiPriority="11" w:unhideWhenUsed="0" w:qFormat="1"/>
+    <w:lsdException w:name="Strong" w:semiHidden="0" w:uiPriority="22" w:unhideWhenUsed="0" w:qFormat="1"/>
+    <w:lsdException w:name="Emphasis" w:semiHidden="0" w:uiPriority="20" w:unhideWhenUsed="0" w:qFormat="1"/>
+    <w:lsdException w:name="Table Grid" w:semiHidden="0" w:uiPriority="59" w:unhideWhenUsed="0"/>
+    <w:lsdException w:name="Placeholder Text" w:unhideWhenUsed="0"/>
+    <w:lsdException w:name="No Spacing" w:semiHidden="0" w:uiPriority="1" w:unhideWhenUsed="0" w:qFormat="1"/>
+    <w:lsdException w:name="Light Shading" w:semiHidden="0" w:uiPriority="60" w:unhideWhenUsed="0"/>
+    <w:lsdException w:name="Light List" w:semiHidden="0" w:uiPriority="61" w:unhideWhenUsed="0"/>
+    <w:lsdException w:name="Light Grid" w:semiHidden="0" w:uiPriority="62" w:unhideWhenUsed="0"/>
+    <w:lsdException w:name="Medium Shading 1" w:semiHidden="0" w:uiPriority="63" w:unhideWhenUsed="0"/>
+    <w:lsdException w:name="Medium Shading 2" w:semiHidden="0" w:uiPriority="64" w:unhideWhenUsed="0"/>
+    <w:lsdException w:name="Medium List 1" w:semiHidden="0" w:uiPriority="65" w:unhideWhenUsed="0"/>
+    <w:lsdException w:name="Medium List 2" w:semiHidden="0" w:uiPriority="66" w:unhideWhenUsed="0"/>
+    <w:lsdException w:name="Medium Grid 1" w:semiHidden="0" w:uiPriority="67" w:unhideWhenUsed="0"/>
+    <w:lsdException w:name="Medium Grid 2" w:semiHidden="0" w:uiPriority="68" w:unhideWhenUsed="0"/>
+    <w:lsdException w:name="Medium Grid 3" w:semiHidden="0" w:uiPriority="69" w:unhideWhenUsed="0"/>
+    <w:lsdException w:name="Dark List" w:semiHidden="0" w:uiPriority="70" w:unhideWhenUsed="0"/>
+    <w:lsdException w:name="Colorful Shading" w:semiHidden="0" w:uiPriority="71" w:unhideWhenUsed="0"/>
+    <w:lsdException w:name="Colorful List" w:semiHidden="0" w:uiPriority="72" w:unhideWhenUsed="0"/>
+    <w:lsdException w:name="Colorful Grid" w:semiHidden="0" w:uiPriority="73" w:unhideWhenUsed="0"/>
+    <w:lsdException w:name="Light Shading Accent 1" w:semiHidden="0" w:uiPriority="60" w:unhideWhenUsed="0"/>
+    <w:lsdException w:name="Light List Accent 1" w:semiHidden="0" w:uiPriority="61" w:unhideWhenUsed="0"/>
+    <w:lsdException w:name="Light Grid Accent 1" w:semiHidden="0" w:uiPriority="62" w:unhideWhenUsed="0"/>
+    <w:lsdException w:name="Medium Shading 1 Accent 1" w:semiHidden="0" w:uiPriority="63" w:unhideWhenUsed="0"/>
+    <w:lsdException w:name="Medium Shading 2 Accent 1" w:semiHidden="0" w:uiPriority="64" w:unhideWhenUsed="0"/>
+    <w:lsdException w:name="Medium List 1 Accent 1" w:semiHidden="0" w:uiPriority="65" w:unhideWhenUsed="0"/>
+    <w:lsdException w:name="Revision" w:unhideWhenUsed="0"/>
+    <w:lsdException w:name="List Paragraph" w:semiHidden="0" w:uiPriority="34" w:unhideWhenUsed="0" w:qFormat="1"/>
+    <w:lsdException w:name="Quote" w:semiHidden="0" w:uiPriority="29" w:unhideWhenUsed="0" w:qFormat="1"/>
+    <w:lsdException w:name="Intense Quote" w:semiHidden="0" w:uiPriority="30" w:unhideWhenUsed="0" w:qFormat="1"/>
+    <w:lsdException w:name="Medium List 2 Accent 1" w:semiHidden="0" w:uiPriority="66" w:unhideWhenUsed="0"/>
+    <w:lsdException w:name="Medium Grid 1 Accent 1" w:semiHidden="0" w:uiPriority="67" w:unhideWhenUsed="0"/>
+    <w:lsdException w:name="Medium Grid 2 Accent 1" w:semiHidden="0" w:uiPriority="68" w:unhideWhenUsed="0"/>
+    <w:lsdException w:name="Medium Grid 3 Accent 1" w:semiHidden="0" w:uiPriority="69" w:unhideWhenUsed="0"/>
+    <w:lsdException w:name="Dark List Accent 1" w:semiHidden="0" w:uiPriority="70" w:unhideWhenUsed="0"/>
+    <w:lsdException w:name="Colorful Shading Accent 1" w:semiHidden="0" w:uiPriority="71" w:unhideWhenUsed="0"/>
+    <w:lsdException w:name="Colorful List Accent 1" w:semiHidden="0" w:uiPriority="72" w:unhideWhenUsed="0"/>
+    <w:lsdException w:name="Colorful Grid Accent 1" w:semiHidden="0" w:uiPriority="73" w:unhideWhenUsed="0"/>
+    <w:lsdException w:name="Light Shading Accent 2" w:semiHidden="0" w:uiPriority="60" w:unhideWhenUsed="0"/>
+    <w:lsdException w:name="Light List Accent 2" w:semiHidden="0" w:uiPriority="61" w:unhideWhenUsed="0"/>
+    <w:lsdException w:name="Light Grid Accent 2" w:semiHidden="0" w:uiPriority="62" w:unhideWhenUsed="0"/>
+    <w:lsdException w:name="Medium Shading 1 Accent 2" w:semiHidden="0" w:uiPriority="63" w:unhideWhenUsed="0"/>
+    <w:lsdException w:name="Medium Shading 2 Accent 2" w:semiHidden="0" w:uiPriority="64" w:unhideWhenUsed="0"/>
+    <w:lsdException w:name="Medium List 1 Accent 2" w:semiHidden="0" w:uiPriority="65" w:unhideWhenUsed="0"/>
+    <w:lsdException w:name="Medium List 2 Accent 2" w:semiHidden="0" w:uiPriority="66" w:unhideWhenUsed="0"/>
+    <w:lsdException w:name="Medium Grid 1 Accent 2" w:semiHidden="0" w:uiPriority="67" w:unhideWhenUsed="0"/>
+    <w:lsdException w:name="Medium Grid 2 Accent 2" w:semiHidden="0" w:uiPriority="68" w:unhideWhenUsed="0"/>
+    <w:lsdException w:name="Medium Grid 3 Accent 2" w:semiHidden="0" w:uiPriority="69" w:unhideWhenUsed="0"/>
+    <w:lsdException w:name="Dark List Accent 2" w:semiHidden="0" w:uiPriority="70" w:unhideWhenUsed="0"/>
+    <w:lsdException w:name="Colorful Shading Accent 2" w:semiHidden="0" w:uiPriority="71" w:unhideWhenUsed="0"/>
+    <w:lsdException w:name="Colorful List Accent 2" w:semiHidden="0" w:uiPriority="72" w:unhideWhenUsed="0"/>
+    <w:lsdException w:name="Colorful Grid Accent 2" w:semiHidden="0" w:uiPriority="73" w:unhideWhenUsed="0"/>
+    <w:lsdException w:name="Light Shading Accent 3" w:semiHidden="0" w:uiPriority="60" w:unhideWhenUsed="0"/>
+    <w:lsdException w:name="Light List Accent 3" w:semiHidden="0" w:uiPriority="61" w:unhideWhenUsed="0"/>
+    <w:lsdException w:name="Light Grid Accent 3" w:semiHidden="0" w:uiPriority="62" w:unhideWhenUsed="0"/>
+    <w:lsdException w:name="Medium Shading 1 Accent 3" w:semiHidden="0" w:uiPriority="63" w:unhideWhenUsed="0"/>
+    <w:lsdException w:name="Medium Shading 2 Accent 3" w:semiHidden="0" w:uiPriority="64" w:unhideWhenUsed="0"/>
+    <w:lsdException w:name="Medium List 1 Accent 3" w:semiHidden="0" w:uiPriority="65" w:unhideWhenUsed="0"/>
+    <w:lsdException w:name="Medium List 2 Accent 3" w:semiHidden="0" w:uiPriority="66" w:unhideWhenUsed="0"/>
+    <w:lsdException w:name="Medium Grid 1 Accent 3" w:semiHidden="0" w:uiPriority="67" w:unhideWhenUsed="0"/>
+    <w:lsdException w:name="Medium Grid 2 Accent 3" w:semiHidden="0" w:uiPriority="68" w:unhideWhenUsed="0"/>
+    <w:lsdException w:name="Medium Grid 3 Accent 3" w:semiHidden="0" w:uiPriority="69" w:unhideWhenUsed="0"/>
+    <w:lsdException w:name="Dark List Accent 3" w:semiHidden="0" w:uiPriority="70" w:unhideWhenUsed="0"/>
+    <w:lsdException w:name="Colorful Shading Accent 3" w:semiHidden="0" w:uiPriority="71" w:unhideWhenUsed="0"/>
+    <w:lsdException w:name="Colorful List Accent 3" w:semiHidden="0" w:uiPriority="72" w:unhideWhenUsed="0"/>
+    <w:lsdException w:name="Colorful Grid Accent 3" w:semiHidden="0" w:uiPriority="73" w:unhideWhenUsed="0"/>
+    <w:lsdException w:name="Light Shading Accent 4" w:semiHidden="0" w:uiPriority="60" w:unhideWhenUsed="0"/>
+    <w:lsdException w:name="Light List Accent 4" w:semiHidden="0" w:uiPriority="61" w:unhideWhenUsed="0"/>
+    <w:lsdException w:name="Light Grid Accent 4" w:semiHidden="0" w:uiPriority="62" w:unhideWhenUsed="0"/>
+    <w:lsdException w:name="Medium Shading 1 Accent 4" w:semiHidden="0" w:uiPriority="63" w:unhideWhenUsed="0"/>
+    <w:lsdException w:name="Medium Shading 2 Accent 4" w:semiHidden="0" w:uiPriority="64" w:unhideWhenUsed="0"/>
+    <w:lsdException w:name="Medium List 1 Accent 4" w:semiHidden="0" w:uiPriority="65" w:unhideWhenUsed="0"/>
+    <w:lsdException w:name="Medium List 2 Accent 4" w:semiHidden="0" w:uiPriority="66" w:unhideWhenUsed="0"/>
+    <w:lsdException w:name="Medium Grid 1 Accent 4" w:semiHidden="0" w:uiPriority="67" w:unhideWhenUsed="0"/>
+    <w:lsdException w:name="Medium Grid 2 Accent 4" w:semiHidden="0" w:uiPriority="68" w:unhideWhenUsed="0"/>
+    <w:lsdException w:name="Medium Grid 3 Accent 4" w:semiHidden="0" w:uiPriority="69" w:unhideWhenUsed="0"/>
+    <w:lsdException w:name="Dark List Accent 4" w:semiHidden="0" w:uiPriority="70" w:unhideWhenUsed="0"/>
+    <w:lsdException w:name="Colorful Shading Accent 4" w:semiHidden="0" w:uiPriority="71" w:unhideWhenUsed="0"/>
+    <w:lsdException w:name="Colorful List Accent 4" w:semiHidden="0" w:uiPriority="72" w:unhideWhenUsed="0"/>
+    <w:lsdException w:name="Colorful Grid Accent 4" w:semiHidden="0" w:uiPriority="73" w:unhideWhenUsed="0"/>
+    <w:lsdException w:name="Light Shading Accent 5" w:semiHidden="0" w:uiPriority="60" w:unhideWhenUsed="0"/>
+    <w:lsdException w:name="Light List Accent 5" w:semiHidden="0" w:uiPriority="61" w:unhideWhenUsed="0"/>
+    <w:lsdException w:name="Light Grid Accent 5" w:semiHidden="0" w:uiPriority="62" w:unhideWhenUsed="0"/>
+    <w:lsdException w:name="Medium Shading 1 Accent 5" w:semiHidden="0" w:uiPriority="63" w:unhideWhenUsed="0"/>
+    <w:lsdException w:name="Medium Shading 2 Accent 5" w:semiHidden="0" w:uiPriority="64" w:unhideWhenUsed="0"/>
+    <w:lsdException w:name="Medium List 1 Accent 5" w:semiHidden="0" w:uiPriority="65" w:unhideWhenUsed="0"/>
+    <w:lsdException w:name="Medium List 2 Accent 5" w:semiHidden="0" w:uiPriority="66" w:unhideWhenUsed="0"/>
+    <w:lsdException w:name="Medium Grid 1 Accent 5" w:semiHidden="0" w:uiPriority="67" w:unhideWhenUsed="0"/>
+    <w:lsdException w:name="Medium Grid 2 Accent 5" w:semiHidden="0" w:uiPriority="68" w:unhideWhenUsed="0"/>
+    <w:lsdException w:name="Medium Grid 3 Accent 5" w:semiHidden="0" w:uiPriority="69" w:unhideWhenUsed="0"/>
+    <w:lsdException w:name="Dark List Accent 5" w:semiHidden="0" w:uiPriority="70" w:unhideWhenUsed="0"/>
+    <w:lsdException w:name="Colorful Shading Accent 5" w:semiHidden="0" w:uiPriority="71" w:unhideWhenUsed="0"/>
+    <w:lsdException w:name="Colorful List Accent 5" w:semiHidden="0" w:uiPriority="72" w:unhideWhenUsed="0"/>
+    <w:lsdException w:name="Colorful Grid Accent 5" w:semiHidden="0" w:uiPriority="73" w:unhideWhenUsed="0"/>
+    <w:lsdException w:name="Light Shading Accent 6" w:semiHidden="0" w:uiPriority="60" w:unhideWhenUsed="0"/>
+    <w:lsdException w:name="Light List Accent 6" w:semiHidden="0" w:uiPriority="61" w:unhideWhenUsed="0"/>
+    <w:lsdException w:name="Light Grid Accent 6" w:semiHidden="0" w:uiPriority="62" w:unhideWhenUsed="0"/>
+    <w:lsdException w:name="Medium Shading 1 Accent 6" w:semiHidden="0" w:uiPriority="63" w:unhideWhenUsed="0"/>
+    <w:lsdException w:name="Medium Shading 2 Accent 6" w:semiHidden="0" w:uiPriority="64" w:unhideWhenUsed="0"/>
+    <w:lsdException w:name="Medium List 1 Accent 6" w:semiHidden="0" w:uiPriority="65" w:unhideWhenUsed="0"/>
+    <w:lsdException w:name="Medium List 2 Accent 6" w:semiHidden="0" w:uiPriority="66" w:unhideWhenUsed="0"/>
+    <w:lsdException w:name="Medium Grid 1 Accent 6" w:semiHidden="0" w:uiPriority="67" w:unhideWhenUsed="0"/>
+    <w:lsdException w:name="Medium Grid 2 Accent 6" w:semiHidden="0" w:uiPriority="68" w:unhideWhenUsed="0"/>
+    <w:lsdException w:name="Medium Grid 3 Accent 6" w:semiHidden="0" w:uiPriority="69" w:unhideWhenUsed="0"/>
+    <w:lsdException w:name="Dark List Accent 6" w:semiHidden="0" w:uiPriority="70" w:unhideWhenUsed="0"/>
+    <w:lsdException w:name="Colorful Shading Accent 6" w:semiHidden="0" w:uiPriority="71" w:unhideWhenUsed="0"/>
+    <w:lsdException w:name="Colorful List Accent 6" w:semiHidden="0" w:uiPriority="72" w:unhideWhenUsed="0"/>
+    <w:lsdException w:name="Colorful Grid Accent 6" w:semiHidden="0" w:uiPriority="73" w:unhideWhenUsed="0"/>
+    <w:lsdException w:name="Subtle Emphasis" w:semiHidden="0" w:uiPriority="19" w:unhideWhenUsed="0" w:qFormat="1"/>
+    <w:lsdException w:name="Intense Emphasis" w:semiHidden="0" w:uiPriority="21" w:unhideWhenUsed="0" w:qFormat="1"/>
+    <w:lsdException w:name="Subtle Reference" w:semiHidden="0" w:uiPriority="31" w:unhideWhenUsed="0" w:qFormat="1"/>
+    <w:lsdException w:name="Intense Reference" w:semiHidden="0" w:uiPriority="32" w:unhideWhenUsed="0" w:qFormat="1"/>
+    <w:lsdException w:name="Book Title" w:semiHidden="0" w:uiPriority="33" w:unhideWhenUsed="0" w:qFormat="1"/>
+    <w:lsdException w:name="Bibliography" w:uiPriority="37"/>
+    <w:lsdException w:name="TOC Heading" w:uiPriority="39" w:qFormat="1"/>
   </w:latentStyles>
   <w:style w:type="paragraph" w:default="1" w:styleId="Normal">
     <w:name w:val="Normal"/>
@@ -7986,6 +7686,708 @@
         </w:tcBorders>
       </w:tcPr>
     </w:tblStylePr>
+  </w:style>
+  <w:style w:type="paragraph" w:styleId="Header">
+    <w:name w:val="header"/>
+    <w:basedOn w:val="Normal"/>
+    <w:link w:val="HeaderChar"/>
+    <w:uiPriority w:val="99"/>
+    <w:unhideWhenUsed/>
+    <w:rsid w:val="00821C1A"/>
+    <w:pPr>
+      <w:tabs>
+        <w:tab w:val="center" w:pos="4680"/>
+        <w:tab w:val="right" w:pos="9360"/>
+      </w:tabs>
+      <w:spacing w:after="0" w:line="240" w:lineRule="auto"/>
+    </w:pPr>
+  </w:style>
+  <w:style w:type="character" w:customStyle="1" w:styleId="HeaderChar">
+    <w:name w:val="Header Char"/>
+    <w:basedOn w:val="DefaultParagraphFont"/>
+    <w:link w:val="Header"/>
+    <w:uiPriority w:val="99"/>
+    <w:rsid w:val="00821C1A"/>
+  </w:style>
+  <w:style w:type="paragraph" w:styleId="Footer">
+    <w:name w:val="footer"/>
+    <w:basedOn w:val="Normal"/>
+    <w:link w:val="FooterChar"/>
+    <w:uiPriority w:val="99"/>
+    <w:unhideWhenUsed/>
+    <w:rsid w:val="00821C1A"/>
+    <w:pPr>
+      <w:tabs>
+        <w:tab w:val="center" w:pos="4680"/>
+        <w:tab w:val="right" w:pos="9360"/>
+      </w:tabs>
+      <w:spacing w:after="0" w:line="240" w:lineRule="auto"/>
+    </w:pPr>
+  </w:style>
+  <w:style w:type="character" w:customStyle="1" w:styleId="FooterChar">
+    <w:name w:val="Footer Char"/>
+    <w:basedOn w:val="DefaultParagraphFont"/>
+    <w:link w:val="Footer"/>
+    <w:uiPriority w:val="99"/>
+    <w:rsid w:val="00821C1A"/>
+  </w:style>
+</w:styles>
+</file>
+
+<file path=word/stylesWithEffects.xml><?xml version="1.0" encoding="utf-8"?>
+<w:styles xmlns:wpc="http://schemas.microsoft.com/office/word/2010/wordprocessingCanvas" xmlns:mc="http://schemas.openxmlformats.org/markup-compatibility/2006" xmlns:o="urn:schemas-microsoft-com:office:office" xmlns:r="http://schemas.openxmlformats.org/officeDocument/2006/relationships" xmlns:m="http://schemas.openxmlformats.org/officeDocument/2006/math" xmlns:v="urn:schemas-microsoft-com:vml" xmlns:wp14="http://schemas.microsoft.com/office/word/2010/wordprocessingDrawing" xmlns:wp="http://schemas.openxmlformats.org/drawingml/2006/wordprocessingDrawing" xmlns:w10="urn:schemas-microsoft-com:office:word" xmlns:w="http://schemas.openxmlformats.org/wordprocessingml/2006/main" xmlns:w14="http://schemas.microsoft.com/office/word/2010/wordml" xmlns:wpg="http://schemas.microsoft.com/office/word/2010/wordprocessingGroup" xmlns:wpi="http://schemas.microsoft.com/office/word/2010/wordprocessingInk" xmlns:wne="http://schemas.microsoft.com/office/word/2006/wordml" xmlns:wps="http://schemas.microsoft.com/office/word/2010/wordprocessingShape" mc:Ignorable="w14 wp14">
+  <w:docDefaults>
+    <w:rPrDefault>
+      <w:rPr>
+        <w:rFonts w:asciiTheme="minorHAnsi" w:eastAsiaTheme="minorHAnsi" w:hAnsiTheme="minorHAnsi" w:cstheme="minorBidi"/>
+        <w:sz w:val="22"/>
+        <w:szCs w:val="22"/>
+        <w:lang w:val="en-US" w:eastAsia="en-US" w:bidi="ar-SA"/>
+      </w:rPr>
+    </w:rPrDefault>
+    <w:pPrDefault>
+      <w:pPr>
+        <w:spacing w:after="200" w:line="276" w:lineRule="auto"/>
+      </w:pPr>
+    </w:pPrDefault>
+  </w:docDefaults>
+  <w:latentStyles w:defLockedState="0" w:defUIPriority="99" w:defSemiHidden="1" w:defUnhideWhenUsed="1" w:defQFormat="0" w:count="267">
+    <w:lsdException w:name="Normal" w:semiHidden="0" w:uiPriority="0" w:unhideWhenUsed="0" w:qFormat="1"/>
+    <w:lsdException w:name="heading 1" w:semiHidden="0" w:uiPriority="9" w:unhideWhenUsed="0" w:qFormat="1"/>
+    <w:lsdException w:name="heading 2" w:uiPriority="9" w:qFormat="1"/>
+    <w:lsdException w:name="heading 3" w:uiPriority="9" w:qFormat="1"/>
+    <w:lsdException w:name="heading 4" w:uiPriority="9" w:qFormat="1"/>
+    <w:lsdException w:name="heading 5" w:uiPriority="9" w:qFormat="1"/>
+    <w:lsdException w:name="heading 6" w:uiPriority="9" w:qFormat="1"/>
+    <w:lsdException w:name="heading 7" w:uiPriority="9" w:qFormat="1"/>
+    <w:lsdException w:name="heading 8" w:uiPriority="9" w:qFormat="1"/>
+    <w:lsdException w:name="heading 9" w:uiPriority="9" w:qFormat="1"/>
+    <w:lsdException w:name="toc 1" w:uiPriority="39"/>
+    <w:lsdException w:name="toc 2" w:uiPriority="39"/>
+    <w:lsdException w:name="toc 3" w:uiPriority="39"/>
+    <w:lsdException w:name="toc 4" w:uiPriority="39"/>
+    <w:lsdException w:name="toc 5" w:uiPriority="39"/>
+    <w:lsdException w:name="toc 6" w:uiPriority="39"/>
+    <w:lsdException w:name="toc 7" w:uiPriority="39"/>
+    <w:lsdException w:name="toc 8" w:uiPriority="39"/>
+    <w:lsdException w:name="toc 9" w:uiPriority="39"/>
+    <w:lsdException w:name="caption" w:uiPriority="35" w:qFormat="1"/>
+    <w:lsdException w:name="Title" w:semiHidden="0" w:uiPriority="10" w:unhideWhenUsed="0" w:qFormat="1"/>
+    <w:lsdException w:name="Default Paragraph Font" w:uiPriority="1"/>
+    <w:lsdException w:name="Subtitle" w:semiHidden="0" w:uiPriority="11" w:unhideWhenUsed="0" w:qFormat="1"/>
+    <w:lsdException w:name="Strong" w:semiHidden="0" w:uiPriority="22" w:unhideWhenUsed="0" w:qFormat="1"/>
+    <w:lsdException w:name="Emphasis" w:semiHidden="0" w:uiPriority="20" w:unhideWhenUsed="0" w:qFormat="1"/>
+    <w:lsdException w:name="Table Grid" w:semiHidden="0" w:uiPriority="59" w:unhideWhenUsed="0"/>
+    <w:lsdException w:name="Placeholder Text" w:unhideWhenUsed="0"/>
+    <w:lsdException w:name="No Spacing" w:semiHidden="0" w:uiPriority="1" w:unhideWhenUsed="0" w:qFormat="1"/>
+    <w:lsdException w:name="Light Shading" w:semiHidden="0" w:uiPriority="60" w:unhideWhenUsed="0"/>
+    <w:lsdException w:name="Light List" w:semiHidden="0" w:uiPriority="61" w:unhideWhenUsed="0"/>
+    <w:lsdException w:name="Light Grid" w:semiHidden="0" w:uiPriority="62" w:unhideWhenUsed="0"/>
+    <w:lsdException w:name="Medium Shading 1" w:semiHidden="0" w:uiPriority="63" w:unhideWhenUsed="0"/>
+    <w:lsdException w:name="Medium Shading 2" w:semiHidden="0" w:uiPriority="64" w:unhideWhenUsed="0"/>
+    <w:lsdException w:name="Medium List 1" w:semiHidden="0" w:uiPriority="65" w:unhideWhenUsed="0"/>
+    <w:lsdException w:name="Medium List 2" w:semiHidden="0" w:uiPriority="66" w:unhideWhenUsed="0"/>
+    <w:lsdException w:name="Medium Grid 1" w:semiHidden="0" w:uiPriority="67" w:unhideWhenUsed="0"/>
+    <w:lsdException w:name="Medium Grid 2" w:semiHidden="0" w:uiPriority="68" w:unhideWhenUsed="0"/>
+    <w:lsdException w:name="Medium Grid 3" w:semiHidden="0" w:uiPriority="69" w:unhideWhenUsed="0"/>
+    <w:lsdException w:name="Dark List" w:semiHidden="0" w:uiPriority="70" w:unhideWhenUsed="0"/>
+    <w:lsdException w:name="Colorful Shading" w:semiHidden="0" w:uiPriority="71" w:unhideWhenUsed="0"/>
+    <w:lsdException w:name="Colorful List" w:semiHidden="0" w:uiPriority="72" w:unhideWhenUsed="0"/>
+    <w:lsdException w:name="Colorful Grid" w:semiHidden="0" w:uiPriority="73" w:unhideWhenUsed="0"/>
+    <w:lsdException w:name="Light Shading Accent 1" w:semiHidden="0" w:uiPriority="60" w:unhideWhenUsed="0"/>
+    <w:lsdException w:name="Light List Accent 1" w:semiHidden="0" w:uiPriority="61" w:unhideWhenUsed="0"/>
+    <w:lsdException w:name="Light Grid Accent 1" w:semiHidden="0" w:uiPriority="62" w:unhideWhenUsed="0"/>
+    <w:lsdException w:name="Medium Shading 1 Accent 1" w:semiHidden="0" w:uiPriority="63" w:unhideWhenUsed="0"/>
+    <w:lsdException w:name="Medium Shading 2 Accent 1" w:semiHidden="0" w:uiPriority="64" w:unhideWhenUsed="0"/>
+    <w:lsdException w:name="Medium List 1 Accent 1" w:semiHidden="0" w:uiPriority="65" w:unhideWhenUsed="0"/>
+    <w:lsdException w:name="Revision" w:unhideWhenUsed="0"/>
+    <w:lsdException w:name="List Paragraph" w:semiHidden="0" w:uiPriority="34" w:unhideWhenUsed="0" w:qFormat="1"/>
+    <w:lsdException w:name="Quote" w:semiHidden="0" w:uiPriority="29" w:unhideWhenUsed="0" w:qFormat="1"/>
+    <w:lsdException w:name="Intense Quote" w:semiHidden="0" w:uiPriority="30" w:unhideWhenUsed="0" w:qFormat="1"/>
+    <w:lsdException w:name="Medium List 2 Accent 1" w:semiHidden="0" w:uiPriority="66" w:unhideWhenUsed="0"/>
+    <w:lsdException w:name="Medium Grid 1 Accent 1" w:semiHidden="0" w:uiPriority="67" w:unhideWhenUsed="0"/>
+    <w:lsdException w:name="Medium Grid 2 Accent 1" w:semiHidden="0" w:uiPriority="68" w:unhideWhenUsed="0"/>
+    <w:lsdException w:name="Medium Grid 3 Accent 1" w:semiHidden="0" w:uiPriority="69" w:unhideWhenUsed="0"/>
+    <w:lsdException w:name="Dark List Accent 1" w:semiHidden="0" w:uiPriority="70" w:unhideWhenUsed="0"/>
+    <w:lsdException w:name="Colorful Shading Accent 1" w:semiHidden="0" w:uiPriority="71" w:unhideWhenUsed="0"/>
+    <w:lsdException w:name="Colorful List Accent 1" w:semiHidden="0" w:uiPriority="72" w:unhideWhenUsed="0"/>
+    <w:lsdException w:name="Colorful Grid Accent 1" w:semiHidden="0" w:uiPriority="73" w:unhideWhenUsed="0"/>
+    <w:lsdException w:name="Light Shading Accent 2" w:semiHidden="0" w:uiPriority="60" w:unhideWhenUsed="0"/>
+    <w:lsdException w:name="Light List Accent 2" w:semiHidden="0" w:uiPriority="61" w:unhideWhenUsed="0"/>
+    <w:lsdException w:name="Light Grid Accent 2" w:semiHidden="0" w:uiPriority="62" w:unhideWhenUsed="0"/>
+    <w:lsdException w:name="Medium Shading 1 Accent 2" w:semiHidden="0" w:uiPriority="63" w:unhideWhenUsed="0"/>
+    <w:lsdException w:name="Medium Shading 2 Accent 2" w:semiHidden="0" w:uiPriority="64" w:unhideWhenUsed="0"/>
+    <w:lsdException w:name="Medium List 1 Accent 2" w:semiHidden="0" w:uiPriority="65" w:unhideWhenUsed="0"/>
+    <w:lsdException w:name="Medium List 2 Accent 2" w:semiHidden="0" w:uiPriority="66" w:unhideWhenUsed="0"/>
+    <w:lsdException w:name="Medium Grid 1 Accent 2" w:semiHidden="0" w:uiPriority="67" w:unhideWhenUsed="0"/>
+    <w:lsdException w:name="Medium Grid 2 Accent 2" w:semiHidden="0" w:uiPriority="68" w:unhideWhenUsed="0"/>
+    <w:lsdException w:name="Medium Grid 3 Accent 2" w:semiHidden="0" w:uiPriority="69" w:unhideWhenUsed="0"/>
+    <w:lsdException w:name="Dark List Accent 2" w:semiHidden="0" w:uiPriority="70" w:unhideWhenUsed="0"/>
+    <w:lsdException w:name="Colorful Shading Accent 2" w:semiHidden="0" w:uiPriority="71" w:unhideWhenUsed="0"/>
+    <w:lsdException w:name="Colorful List Accent 2" w:semiHidden="0" w:uiPriority="72" w:unhideWhenUsed="0"/>
+    <w:lsdException w:name="Colorful Grid Accent 2" w:semiHidden="0" w:uiPriority="73" w:unhideWhenUsed="0"/>
+    <w:lsdException w:name="Light Shading Accent 3" w:semiHidden="0" w:uiPriority="60" w:unhideWhenUsed="0"/>
+    <w:lsdException w:name="Light List Accent 3" w:semiHidden="0" w:uiPriority="61" w:unhideWhenUsed="0"/>
+    <w:lsdException w:name="Light Grid Accent 3" w:semiHidden="0" w:uiPriority="62" w:unhideWhenUsed="0"/>
+    <w:lsdException w:name="Medium Shading 1 Accent 3" w:semiHidden="0" w:uiPriority="63" w:unhideWhenUsed="0"/>
+    <w:lsdException w:name="Medium Shading 2 Accent 3" w:semiHidden="0" w:uiPriority="64" w:unhideWhenUsed="0"/>
+    <w:lsdException w:name="Medium List 1 Accent 3" w:semiHidden="0" w:uiPriority="65" w:unhideWhenUsed="0"/>
+    <w:lsdException w:name="Medium List 2 Accent 3" w:semiHidden="0" w:uiPriority="66" w:unhideWhenUsed="0"/>
+    <w:lsdException w:name="Medium Grid 1 Accent 3" w:semiHidden="0" w:uiPriority="67" w:unhideWhenUsed="0"/>
+    <w:lsdException w:name="Medium Grid 2 Accent 3" w:semiHidden="0" w:uiPriority="68" w:unhideWhenUsed="0"/>
+    <w:lsdException w:name="Medium Grid 3 Accent 3" w:semiHidden="0" w:uiPriority="69" w:unhideWhenUsed="0"/>
+    <w:lsdException w:name="Dark List Accent 3" w:semiHidden="0" w:uiPriority="70" w:unhideWhenUsed="0"/>
+    <w:lsdException w:name="Colorful Shading Accent 3" w:semiHidden="0" w:uiPriority="71" w:unhideWhenUsed="0"/>
+    <w:lsdException w:name="Colorful List Accent 3" w:semiHidden="0" w:uiPriority="72" w:unhideWhenUsed="0"/>
+    <w:lsdException w:name="Colorful Grid Accent 3" w:semiHidden="0" w:uiPriority="73" w:unhideWhenUsed="0"/>
+    <w:lsdException w:name="Light Shading Accent 4" w:semiHidden="0" w:uiPriority="60" w:unhideWhenUsed="0"/>
+    <w:lsdException w:name="Light List Accent 4" w:semiHidden="0" w:uiPriority="61" w:unhideWhenUsed="0"/>
+    <w:lsdException w:name="Light Grid Accent 4" w:semiHidden="0" w:uiPriority="62" w:unhideWhenUsed="0"/>
+    <w:lsdException w:name="Medium Shading 1 Accent 4" w:semiHidden="0" w:uiPriority="63" w:unhideWhenUsed="0"/>
+    <w:lsdException w:name="Medium Shading 2 Accent 4" w:semiHidden="0" w:uiPriority="64" w:unhideWhenUsed="0"/>
+    <w:lsdException w:name="Medium List 1 Accent 4" w:semiHidden="0" w:uiPriority="65" w:unhideWhenUsed="0"/>
+    <w:lsdException w:name="Medium List 2 Accent 4" w:semiHidden="0" w:uiPriority="66" w:unhideWhenUsed="0"/>
+    <w:lsdException w:name="Medium Grid 1 Accent 4" w:semiHidden="0" w:uiPriority="67" w:unhideWhenUsed="0"/>
+    <w:lsdException w:name="Medium Grid 2 Accent 4" w:semiHidden="0" w:uiPriority="68" w:unhideWhenUsed="0"/>
+    <w:lsdException w:name="Medium Grid 3 Accent 4" w:semiHidden="0" w:uiPriority="69" w:unhideWhenUsed="0"/>
+    <w:lsdException w:name="Dark List Accent 4" w:semiHidden="0" w:uiPriority="70" w:unhideWhenUsed="0"/>
+    <w:lsdException w:name="Colorful Shading Accent 4" w:semiHidden="0" w:uiPriority="71" w:unhideWhenUsed="0"/>
+    <w:lsdException w:name="Colorful List Accent 4" w:semiHidden="0" w:uiPriority="72" w:unhideWhenUsed="0"/>
+    <w:lsdException w:name="Colorful Grid Accent 4" w:semiHidden="0" w:uiPriority="73" w:unhideWhenUsed="0"/>
+    <w:lsdException w:name="Light Shading Accent 5" w:semiHidden="0" w:uiPriority="60" w:unhideWhenUsed="0"/>
+    <w:lsdException w:name="Light List Accent 5" w:semiHidden="0" w:uiPriority="61" w:unhideWhenUsed="0"/>
+    <w:lsdException w:name="Light Grid Accent 5" w:semiHidden="0" w:uiPriority="62" w:unhideWhenUsed="0"/>
+    <w:lsdException w:name="Medium Shading 1 Accent 5" w:semiHidden="0" w:uiPriority="63" w:unhideWhenUsed="0"/>
+    <w:lsdException w:name="Medium Shading 2 Accent 5" w:semiHidden="0" w:uiPriority="64" w:unhideWhenUsed="0"/>
+    <w:lsdException w:name="Medium List 1 Accent 5" w:semiHidden="0" w:uiPriority="65" w:unhideWhenUsed="0"/>
+    <w:lsdException w:name="Medium List 2 Accent 5" w:semiHidden="0" w:uiPriority="66" w:unhideWhenUsed="0"/>
+    <w:lsdException w:name="Medium Grid 1 Accent 5" w:semiHidden="0" w:uiPriority="67" w:unhideWhenUsed="0"/>
+    <w:lsdException w:name="Medium Grid 2 Accent 5" w:semiHidden="0" w:uiPriority="68" w:unhideWhenUsed="0"/>
+    <w:lsdException w:name="Medium Grid 3 Accent 5" w:semiHidden="0" w:uiPriority="69" w:unhideWhenUsed="0"/>
+    <w:lsdException w:name="Dark List Accent 5" w:semiHidden="0" w:uiPriority="70" w:unhideWhenUsed="0"/>
+    <w:lsdException w:name="Colorful Shading Accent 5" w:semiHidden="0" w:uiPriority="71" w:unhideWhenUsed="0"/>
+    <w:lsdException w:name="Colorful List Accent 5" w:semiHidden="0" w:uiPriority="72" w:unhideWhenUsed="0"/>
+    <w:lsdException w:name="Colorful Grid Accent 5" w:semiHidden="0" w:uiPriority="73" w:unhideWhenUsed="0"/>
+    <w:lsdException w:name="Light Shading Accent 6" w:semiHidden="0" w:uiPriority="60" w:unhideWhenUsed="0"/>
+    <w:lsdException w:name="Light List Accent 6" w:semiHidden="0" w:uiPriority="61" w:unhideWhenUsed="0"/>
+    <w:lsdException w:name="Light Grid Accent 6" w:semiHidden="0" w:uiPriority="62" w:unhideWhenUsed="0"/>
+    <w:lsdException w:name="Medium Shading 1 Accent 6" w:semiHidden="0" w:uiPriority="63" w:unhideWhenUsed="0"/>
+    <w:lsdException w:name="Medium Shading 2 Accent 6" w:semiHidden="0" w:uiPriority="64" w:unhideWhenUsed="0"/>
+    <w:lsdException w:name="Medium List 1 Accent 6" w:semiHidden="0" w:uiPriority="65" w:unhideWhenUsed="0"/>
+    <w:lsdException w:name="Medium List 2 Accent 6" w:semiHidden="0" w:uiPriority="66" w:unhideWhenUsed="0"/>
+    <w:lsdException w:name="Medium Grid 1 Accent 6" w:semiHidden="0" w:uiPriority="67" w:unhideWhenUsed="0"/>
+    <w:lsdException w:name="Medium Grid 2 Accent 6" w:semiHidden="0" w:uiPriority="68" w:unhideWhenUsed="0"/>
+    <w:lsdException w:name="Medium Grid 3 Accent 6" w:semiHidden="0" w:uiPriority="69" w:unhideWhenUsed="0"/>
+    <w:lsdException w:name="Dark List Accent 6" w:semiHidden="0" w:uiPriority="70" w:unhideWhenUsed="0"/>
+    <w:lsdException w:name="Colorful Shading Accent 6" w:semiHidden="0" w:uiPriority="71" w:unhideWhenUsed="0"/>
+    <w:lsdException w:name="Colorful List Accent 6" w:semiHidden="0" w:uiPriority="72" w:unhideWhenUsed="0"/>
+    <w:lsdException w:name="Colorful Grid Accent 6" w:semiHidden="0" w:uiPriority="73" w:unhideWhenUsed="0"/>
+    <w:lsdException w:name="Subtle Emphasis" w:semiHidden="0" w:uiPriority="19" w:unhideWhenUsed="0" w:qFormat="1"/>
+    <w:lsdException w:name="Intense Emphasis" w:semiHidden="0" w:uiPriority="21" w:unhideWhenUsed="0" w:qFormat="1"/>
+    <w:lsdException w:name="Subtle Reference" w:semiHidden="0" w:uiPriority="31" w:unhideWhenUsed="0" w:qFormat="1"/>
+    <w:lsdException w:name="Intense Reference" w:semiHidden="0" w:uiPriority="32" w:unhideWhenUsed="0" w:qFormat="1"/>
+    <w:lsdException w:name="Book Title" w:semiHidden="0" w:uiPriority="33" w:unhideWhenUsed="0" w:qFormat="1"/>
+    <w:lsdException w:name="Bibliography" w:uiPriority="37"/>
+    <w:lsdException w:name="TOC Heading" w:uiPriority="39" w:qFormat="1"/>
+  </w:latentStyles>
+  <w:style w:type="paragraph" w:default="1" w:styleId="Normal">
+    <w:name w:val="Normal"/>
+    <w:qFormat/>
+  </w:style>
+  <w:style w:type="paragraph" w:styleId="Heading1">
+    <w:name w:val="heading 1"/>
+    <w:basedOn w:val="Normal"/>
+    <w:next w:val="Normal"/>
+    <w:link w:val="Heading1Char"/>
+    <w:uiPriority w:val="9"/>
+    <w:qFormat/>
+    <w:rsid w:val="003949F0"/>
+    <w:pPr>
+      <w:keepNext/>
+      <w:keepLines/>
+      <w:spacing w:before="480" w:after="0"/>
+      <w:outlineLvl w:val="0"/>
+    </w:pPr>
+    <w:rPr>
+      <w:rFonts w:asciiTheme="majorHAnsi" w:eastAsiaTheme="majorEastAsia" w:hAnsiTheme="majorHAnsi" w:cstheme="majorBidi"/>
+      <w:b/>
+      <w:bCs/>
+      <w:color w:val="365F91" w:themeColor="accent1" w:themeShade="BF"/>
+      <w:sz w:val="28"/>
+      <w:szCs w:val="28"/>
+    </w:rPr>
+  </w:style>
+  <w:style w:type="character" w:default="1" w:styleId="DefaultParagraphFont">
+    <w:name w:val="Default Paragraph Font"/>
+    <w:uiPriority w:val="1"/>
+    <w:semiHidden/>
+    <w:unhideWhenUsed/>
+  </w:style>
+  <w:style w:type="table" w:default="1" w:styleId="TableNormal">
+    <w:name w:val="Normal Table"/>
+    <w:uiPriority w:val="99"/>
+    <w:semiHidden/>
+    <w:unhideWhenUsed/>
+    <w:tblPr>
+      <w:tblInd w:w="0" w:type="dxa"/>
+      <w:tblCellMar>
+        <w:top w:w="0" w:type="dxa"/>
+        <w:left w:w="108" w:type="dxa"/>
+        <w:bottom w:w="0" w:type="dxa"/>
+        <w:right w:w="108" w:type="dxa"/>
+      </w:tblCellMar>
+    </w:tblPr>
+  </w:style>
+  <w:style w:type="numbering" w:default="1" w:styleId="NoList">
+    <w:name w:val="No List"/>
+    <w:uiPriority w:val="99"/>
+    <w:semiHidden/>
+    <w:unhideWhenUsed/>
+  </w:style>
+  <w:style w:type="paragraph" w:styleId="BalloonText">
+    <w:name w:val="Balloon Text"/>
+    <w:basedOn w:val="Normal"/>
+    <w:link w:val="BalloonTextChar"/>
+    <w:uiPriority w:val="99"/>
+    <w:semiHidden/>
+    <w:unhideWhenUsed/>
+    <w:rsid w:val="0034627A"/>
+    <w:pPr>
+      <w:spacing w:after="0" w:line="240" w:lineRule="auto"/>
+    </w:pPr>
+    <w:rPr>
+      <w:rFonts w:ascii="Tahoma" w:hAnsi="Tahoma" w:cs="Tahoma"/>
+      <w:sz w:val="16"/>
+      <w:szCs w:val="16"/>
+    </w:rPr>
+  </w:style>
+  <w:style w:type="character" w:customStyle="1" w:styleId="BalloonTextChar">
+    <w:name w:val="Balloon Text Char"/>
+    <w:basedOn w:val="DefaultParagraphFont"/>
+    <w:link w:val="BalloonText"/>
+    <w:uiPriority w:val="99"/>
+    <w:semiHidden/>
+    <w:rsid w:val="0034627A"/>
+    <w:rPr>
+      <w:rFonts w:ascii="Tahoma" w:hAnsi="Tahoma" w:cs="Tahoma"/>
+      <w:sz w:val="16"/>
+      <w:szCs w:val="16"/>
+    </w:rPr>
+  </w:style>
+  <w:style w:type="table" w:styleId="TableGrid">
+    <w:name w:val="Table Grid"/>
+    <w:basedOn w:val="TableNormal"/>
+    <w:uiPriority w:val="59"/>
+    <w:rsid w:val="00321ACE"/>
+    <w:pPr>
+      <w:spacing w:after="0" w:line="240" w:lineRule="auto"/>
+    </w:pPr>
+    <w:tblPr>
+      <w:tblInd w:w="0" w:type="dxa"/>
+      <w:tblBorders>
+        <w:top w:val="single" w:sz="4" w:space="0" w:color="auto"/>
+        <w:left w:val="single" w:sz="4" w:space="0" w:color="auto"/>
+        <w:bottom w:val="single" w:sz="4" w:space="0" w:color="auto"/>
+        <w:right w:val="single" w:sz="4" w:space="0" w:color="auto"/>
+        <w:insideH w:val="single" w:sz="4" w:space="0" w:color="auto"/>
+        <w:insideV w:val="single" w:sz="4" w:space="0" w:color="auto"/>
+      </w:tblBorders>
+      <w:tblCellMar>
+        <w:top w:w="0" w:type="dxa"/>
+        <w:left w:w="108" w:type="dxa"/>
+        <w:bottom w:w="0" w:type="dxa"/>
+        <w:right w:w="108" w:type="dxa"/>
+      </w:tblCellMar>
+    </w:tblPr>
+  </w:style>
+  <w:style w:type="paragraph" w:styleId="ListParagraph">
+    <w:name w:val="List Paragraph"/>
+    <w:basedOn w:val="Normal"/>
+    <w:uiPriority w:val="34"/>
+    <w:qFormat/>
+    <w:rsid w:val="00321ACE"/>
+    <w:pPr>
+      <w:ind w:left="720"/>
+      <w:contextualSpacing/>
+    </w:pPr>
+  </w:style>
+  <w:style w:type="numbering" w:customStyle="1" w:styleId="Style1">
+    <w:name w:val="Style1"/>
+    <w:uiPriority w:val="99"/>
+    <w:rsid w:val="009B71A6"/>
+    <w:pPr>
+      <w:numPr>
+        <w:numId w:val="11"/>
+      </w:numPr>
+    </w:pPr>
+  </w:style>
+  <w:style w:type="numbering" w:customStyle="1" w:styleId="Style2">
+    <w:name w:val="Style2"/>
+    <w:uiPriority w:val="99"/>
+    <w:rsid w:val="00C32DE7"/>
+    <w:pPr>
+      <w:numPr>
+        <w:numId w:val="12"/>
+      </w:numPr>
+    </w:pPr>
+  </w:style>
+  <w:style w:type="numbering" w:customStyle="1" w:styleId="Style3">
+    <w:name w:val="Style3"/>
+    <w:uiPriority w:val="99"/>
+    <w:rsid w:val="00C32DE7"/>
+    <w:pPr>
+      <w:numPr>
+        <w:numId w:val="17"/>
+      </w:numPr>
+    </w:pPr>
+  </w:style>
+  <w:style w:type="table" w:styleId="LightShading-Accent1">
+    <w:name w:val="Light Shading Accent 1"/>
+    <w:basedOn w:val="TableNormal"/>
+    <w:uiPriority w:val="60"/>
+    <w:rsid w:val="00571D6C"/>
+    <w:pPr>
+      <w:spacing w:after="0" w:line="240" w:lineRule="auto"/>
+    </w:pPr>
+    <w:rPr>
+      <w:color w:val="365F91" w:themeColor="accent1" w:themeShade="BF"/>
+    </w:rPr>
+    <w:tblPr>
+      <w:tblStyleRowBandSize w:val="1"/>
+      <w:tblStyleColBandSize w:val="1"/>
+      <w:tblInd w:w="0" w:type="dxa"/>
+      <w:tblBorders>
+        <w:top w:val="single" w:sz="8" w:space="0" w:color="4F81BD" w:themeColor="accent1"/>
+        <w:bottom w:val="single" w:sz="8" w:space="0" w:color="4F81BD" w:themeColor="accent1"/>
+      </w:tblBorders>
+      <w:tblCellMar>
+        <w:top w:w="0" w:type="dxa"/>
+        <w:left w:w="108" w:type="dxa"/>
+        <w:bottom w:w="0" w:type="dxa"/>
+        <w:right w:w="108" w:type="dxa"/>
+      </w:tblCellMar>
+    </w:tblPr>
+    <w:tblStylePr w:type="firstRow">
+      <w:pPr>
+        <w:spacing w:before="0" w:after="0" w:line="240" w:lineRule="auto"/>
+      </w:pPr>
+      <w:rPr>
+        <w:b/>
+        <w:bCs/>
+      </w:rPr>
+      <w:tblPr/>
+      <w:tcPr>
+        <w:tcBorders>
+          <w:top w:val="single" w:sz="8" w:space="0" w:color="4F81BD" w:themeColor="accent1"/>
+          <w:left w:val="nil"/>
+          <w:bottom w:val="single" w:sz="8" w:space="0" w:color="4F81BD" w:themeColor="accent1"/>
+          <w:right w:val="nil"/>
+          <w:insideH w:val="nil"/>
+          <w:insideV w:val="nil"/>
+        </w:tcBorders>
+      </w:tcPr>
+    </w:tblStylePr>
+    <w:tblStylePr w:type="lastRow">
+      <w:pPr>
+        <w:spacing w:before="0" w:after="0" w:line="240" w:lineRule="auto"/>
+      </w:pPr>
+      <w:rPr>
+        <w:b/>
+        <w:bCs/>
+      </w:rPr>
+      <w:tblPr/>
+      <w:tcPr>
+        <w:tcBorders>
+          <w:top w:val="single" w:sz="8" w:space="0" w:color="4F81BD" w:themeColor="accent1"/>
+          <w:left w:val="nil"/>
+          <w:bottom w:val="single" w:sz="8" w:space="0" w:color="4F81BD" w:themeColor="accent1"/>
+          <w:right w:val="nil"/>
+          <w:insideH w:val="nil"/>
+          <w:insideV w:val="nil"/>
+        </w:tcBorders>
+      </w:tcPr>
+    </w:tblStylePr>
+    <w:tblStylePr w:type="firstCol">
+      <w:rPr>
+        <w:b/>
+        <w:bCs/>
+      </w:rPr>
+    </w:tblStylePr>
+    <w:tblStylePr w:type="lastCol">
+      <w:rPr>
+        <w:b/>
+        <w:bCs/>
+      </w:rPr>
+    </w:tblStylePr>
+    <w:tblStylePr w:type="band1Vert">
+      <w:tblPr/>
+      <w:tcPr>
+        <w:tcBorders>
+          <w:left w:val="nil"/>
+          <w:right w:val="nil"/>
+          <w:insideH w:val="nil"/>
+          <w:insideV w:val="nil"/>
+        </w:tcBorders>
+        <w:shd w:val="clear" w:color="auto" w:fill="D3DFEE" w:themeFill="accent1" w:themeFillTint="3F"/>
+      </w:tcPr>
+    </w:tblStylePr>
+    <w:tblStylePr w:type="band1Horz">
+      <w:tblPr/>
+      <w:tcPr>
+        <w:tcBorders>
+          <w:left w:val="nil"/>
+          <w:right w:val="nil"/>
+          <w:insideH w:val="nil"/>
+          <w:insideV w:val="nil"/>
+        </w:tcBorders>
+        <w:shd w:val="clear" w:color="auto" w:fill="D3DFEE" w:themeFill="accent1" w:themeFillTint="3F"/>
+      </w:tcPr>
+    </w:tblStylePr>
+  </w:style>
+  <w:style w:type="character" w:customStyle="1" w:styleId="Heading1Char">
+    <w:name w:val="Heading 1 Char"/>
+    <w:basedOn w:val="DefaultParagraphFont"/>
+    <w:link w:val="Heading1"/>
+    <w:uiPriority w:val="9"/>
+    <w:rsid w:val="003949F0"/>
+    <w:rPr>
+      <w:rFonts w:asciiTheme="majorHAnsi" w:eastAsiaTheme="majorEastAsia" w:hAnsiTheme="majorHAnsi" w:cstheme="majorBidi"/>
+      <w:b/>
+      <w:bCs/>
+      <w:color w:val="365F91" w:themeColor="accent1" w:themeShade="BF"/>
+      <w:sz w:val="28"/>
+      <w:szCs w:val="28"/>
+    </w:rPr>
+  </w:style>
+  <w:style w:type="paragraph" w:styleId="TOCHeading">
+    <w:name w:val="TOC Heading"/>
+    <w:basedOn w:val="Heading1"/>
+    <w:next w:val="Normal"/>
+    <w:uiPriority w:val="39"/>
+    <w:unhideWhenUsed/>
+    <w:qFormat/>
+    <w:rsid w:val="003949F0"/>
+    <w:pPr>
+      <w:outlineLvl w:val="9"/>
+    </w:pPr>
+    <w:rPr>
+      <w:lang w:eastAsia="ja-JP"/>
+    </w:rPr>
+  </w:style>
+  <w:style w:type="paragraph" w:styleId="TOC1">
+    <w:name w:val="toc 1"/>
+    <w:basedOn w:val="Normal"/>
+    <w:next w:val="Normal"/>
+    <w:autoRedefine/>
+    <w:uiPriority w:val="39"/>
+    <w:unhideWhenUsed/>
+    <w:rsid w:val="003949F0"/>
+    <w:pPr>
+      <w:spacing w:after="100"/>
+    </w:pPr>
+  </w:style>
+  <w:style w:type="paragraph" w:styleId="TOC2">
+    <w:name w:val="toc 2"/>
+    <w:basedOn w:val="Normal"/>
+    <w:next w:val="Normal"/>
+    <w:autoRedefine/>
+    <w:uiPriority w:val="39"/>
+    <w:unhideWhenUsed/>
+    <w:rsid w:val="003949F0"/>
+    <w:pPr>
+      <w:spacing w:after="100"/>
+      <w:ind w:left="220"/>
+    </w:pPr>
+  </w:style>
+  <w:style w:type="paragraph" w:styleId="TOC3">
+    <w:name w:val="toc 3"/>
+    <w:basedOn w:val="Normal"/>
+    <w:next w:val="Normal"/>
+    <w:autoRedefine/>
+    <w:uiPriority w:val="39"/>
+    <w:unhideWhenUsed/>
+    <w:rsid w:val="003949F0"/>
+    <w:pPr>
+      <w:spacing w:after="100"/>
+      <w:ind w:left="440"/>
+    </w:pPr>
+  </w:style>
+  <w:style w:type="character" w:styleId="Hyperlink">
+    <w:name w:val="Hyperlink"/>
+    <w:basedOn w:val="DefaultParagraphFont"/>
+    <w:uiPriority w:val="99"/>
+    <w:unhideWhenUsed/>
+    <w:rsid w:val="003949F0"/>
+    <w:rPr>
+      <w:color w:val="0000FF" w:themeColor="hyperlink"/>
+      <w:u w:val="single"/>
+    </w:rPr>
+  </w:style>
+  <w:style w:type="paragraph" w:styleId="Caption">
+    <w:name w:val="caption"/>
+    <w:basedOn w:val="Normal"/>
+    <w:next w:val="Normal"/>
+    <w:uiPriority w:val="35"/>
+    <w:unhideWhenUsed/>
+    <w:qFormat/>
+    <w:rsid w:val="003949F0"/>
+    <w:pPr>
+      <w:spacing w:line="240" w:lineRule="auto"/>
+    </w:pPr>
+    <w:rPr>
+      <w:b/>
+      <w:bCs/>
+      <w:color w:val="4F81BD" w:themeColor="accent1"/>
+      <w:sz w:val="18"/>
+      <w:szCs w:val="18"/>
+    </w:rPr>
+  </w:style>
+  <w:style w:type="paragraph" w:styleId="TableofFigures">
+    <w:name w:val="table of figures"/>
+    <w:basedOn w:val="Normal"/>
+    <w:next w:val="Normal"/>
+    <w:uiPriority w:val="99"/>
+    <w:unhideWhenUsed/>
+    <w:rsid w:val="003949F0"/>
+    <w:pPr>
+      <w:spacing w:after="0"/>
+    </w:pPr>
+  </w:style>
+  <w:style w:type="table" w:styleId="LightList-Accent1">
+    <w:name w:val="Light List Accent 1"/>
+    <w:basedOn w:val="TableNormal"/>
+    <w:uiPriority w:val="61"/>
+    <w:rsid w:val="00625E3E"/>
+    <w:pPr>
+      <w:spacing w:after="0" w:line="240" w:lineRule="auto"/>
+    </w:pPr>
+    <w:tblPr>
+      <w:tblStyleRowBandSize w:val="1"/>
+      <w:tblStyleColBandSize w:val="1"/>
+      <w:tblInd w:w="0" w:type="dxa"/>
+      <w:tblBorders>
+        <w:top w:val="single" w:sz="8" w:space="0" w:color="4F81BD" w:themeColor="accent1"/>
+        <w:left w:val="single" w:sz="8" w:space="0" w:color="4F81BD" w:themeColor="accent1"/>
+        <w:bottom w:val="single" w:sz="8" w:space="0" w:color="4F81BD" w:themeColor="accent1"/>
+        <w:right w:val="single" w:sz="8" w:space="0" w:color="4F81BD" w:themeColor="accent1"/>
+      </w:tblBorders>
+      <w:tblCellMar>
+        <w:top w:w="0" w:type="dxa"/>
+        <w:left w:w="108" w:type="dxa"/>
+        <w:bottom w:w="0" w:type="dxa"/>
+        <w:right w:w="108" w:type="dxa"/>
+      </w:tblCellMar>
+    </w:tblPr>
+    <w:tblStylePr w:type="firstRow">
+      <w:pPr>
+        <w:spacing w:before="0" w:after="0" w:line="240" w:lineRule="auto"/>
+      </w:pPr>
+      <w:rPr>
+        <w:b/>
+        <w:bCs/>
+        <w:color w:val="FFFFFF" w:themeColor="background1"/>
+      </w:rPr>
+      <w:tblPr/>
+      <w:tcPr>
+        <w:shd w:val="clear" w:color="auto" w:fill="4F81BD" w:themeFill="accent1"/>
+      </w:tcPr>
+    </w:tblStylePr>
+    <w:tblStylePr w:type="lastRow">
+      <w:pPr>
+        <w:spacing w:before="0" w:after="0" w:line="240" w:lineRule="auto"/>
+      </w:pPr>
+      <w:rPr>
+        <w:b/>
+        <w:bCs/>
+      </w:rPr>
+      <w:tblPr/>
+      <w:tcPr>
+        <w:tcBorders>
+          <w:top w:val="double" w:sz="6" w:space="0" w:color="4F81BD" w:themeColor="accent1"/>
+          <w:left w:val="single" w:sz="8" w:space="0" w:color="4F81BD" w:themeColor="accent1"/>
+          <w:bottom w:val="single" w:sz="8" w:space="0" w:color="4F81BD" w:themeColor="accent1"/>
+          <w:right w:val="single" w:sz="8" w:space="0" w:color="4F81BD" w:themeColor="accent1"/>
+        </w:tcBorders>
+      </w:tcPr>
+    </w:tblStylePr>
+    <w:tblStylePr w:type="firstCol">
+      <w:rPr>
+        <w:b/>
+        <w:bCs/>
+      </w:rPr>
+    </w:tblStylePr>
+    <w:tblStylePr w:type="lastCol">
+      <w:rPr>
+        <w:b/>
+        <w:bCs/>
+      </w:rPr>
+    </w:tblStylePr>
+    <w:tblStylePr w:type="band1Vert">
+      <w:tblPr/>
+      <w:tcPr>
+        <w:tcBorders>
+          <w:top w:val="single" w:sz="8" w:space="0" w:color="4F81BD" w:themeColor="accent1"/>
+          <w:left w:val="single" w:sz="8" w:space="0" w:color="4F81BD" w:themeColor="accent1"/>
+          <w:bottom w:val="single" w:sz="8" w:space="0" w:color="4F81BD" w:themeColor="accent1"/>
+          <w:right w:val="single" w:sz="8" w:space="0" w:color="4F81BD" w:themeColor="accent1"/>
+        </w:tcBorders>
+      </w:tcPr>
+    </w:tblStylePr>
+    <w:tblStylePr w:type="band1Horz">
+      <w:tblPr/>
+      <w:tcPr>
+        <w:tcBorders>
+          <w:top w:val="single" w:sz="8" w:space="0" w:color="4F81BD" w:themeColor="accent1"/>
+          <w:left w:val="single" w:sz="8" w:space="0" w:color="4F81BD" w:themeColor="accent1"/>
+          <w:bottom w:val="single" w:sz="8" w:space="0" w:color="4F81BD" w:themeColor="accent1"/>
+          <w:right w:val="single" w:sz="8" w:space="0" w:color="4F81BD" w:themeColor="accent1"/>
+        </w:tcBorders>
+      </w:tcPr>
+    </w:tblStylePr>
+  </w:style>
+  <w:style w:type="paragraph" w:styleId="Header">
+    <w:name w:val="header"/>
+    <w:basedOn w:val="Normal"/>
+    <w:link w:val="HeaderChar"/>
+    <w:uiPriority w:val="99"/>
+    <w:unhideWhenUsed/>
+    <w:rsid w:val="00821C1A"/>
+    <w:pPr>
+      <w:tabs>
+        <w:tab w:val="center" w:pos="4680"/>
+        <w:tab w:val="right" w:pos="9360"/>
+      </w:tabs>
+      <w:spacing w:after="0" w:line="240" w:lineRule="auto"/>
+    </w:pPr>
+  </w:style>
+  <w:style w:type="character" w:customStyle="1" w:styleId="HeaderChar">
+    <w:name w:val="Header Char"/>
+    <w:basedOn w:val="DefaultParagraphFont"/>
+    <w:link w:val="Header"/>
+    <w:uiPriority w:val="99"/>
+    <w:rsid w:val="00821C1A"/>
+  </w:style>
+  <w:style w:type="paragraph" w:styleId="Footer">
+    <w:name w:val="footer"/>
+    <w:basedOn w:val="Normal"/>
+    <w:link w:val="FooterChar"/>
+    <w:uiPriority w:val="99"/>
+    <w:unhideWhenUsed/>
+    <w:rsid w:val="00821C1A"/>
+    <w:pPr>
+      <w:tabs>
+        <w:tab w:val="center" w:pos="4680"/>
+        <w:tab w:val="right" w:pos="9360"/>
+      </w:tabs>
+      <w:spacing w:after="0" w:line="240" w:lineRule="auto"/>
+    </w:pPr>
+  </w:style>
+  <w:style w:type="character" w:customStyle="1" w:styleId="FooterChar">
+    <w:name w:val="Footer Char"/>
+    <w:basedOn w:val="DefaultParagraphFont"/>
+    <w:link w:val="Footer"/>
+    <w:uiPriority w:val="99"/>
+    <w:rsid w:val="00821C1A"/>
   </w:style>
 </w:styles>
 </file>
@@ -8280,7 +8682,7 @@
 </file>
 
 <file path=customXml/itemProps1.xml><?xml version="1.0" encoding="utf-8"?>
-<ds:datastoreItem xmlns:ds="http://schemas.openxmlformats.org/officeDocument/2006/customXml" ds:itemID="{281795D9-794E-42C2-8D45-1123FE19A376}">
+<ds:datastoreItem xmlns:ds="http://schemas.openxmlformats.org/officeDocument/2006/customXml" ds:itemID="{97A9BBA6-1AFF-425B-9F09-55284046DDCD}">
   <ds:schemaRefs>
     <ds:schemaRef ds:uri="http://schemas.openxmlformats.org/officeDocument/2006/bibliography"/>
   </ds:schemaRefs>

</xml_diff>